<commit_message>
Update Harness to PT Expansion
</commit_message>
<xml_diff>
--- a/Wiring2.docx
+++ b/Wiring2.docx
@@ -11,7 +11,7 @@
       <w:tblGrid>
         <w:gridCol w:w="3196"/>
         <w:gridCol w:w="3039"/>
-        <w:gridCol w:w="3196"/>
+        <w:gridCol w:w="3115"/>
       </w:tblGrid>
       <w:tr>
         <w:tc>
@@ -23,13 +23,7 @@
           </w:tcPr>
           <w:p>
             <w:r>
-              <w:t xml:space="preserve">3D </w:t>
-            </w:r>
-            <w:r>
-              <w:t>P</w:t>
-            </w:r>
-            <w:r>
-              <w:t>rinted Connector</w:t>
+              <w:t>2309644-4</w:t>
             </w:r>
           </w:p>
           <w:p>
@@ -38,10 +32,84 @@
                 <w:noProof/>
               </w:rPr>
               <w:drawing>
-                <wp:inline distT="0" distB="0" distL="0" distR="0" wp14:anchorId="74A633F1" wp14:editId="5B5BB022">
+                <wp:inline distT="0" distB="0" distL="0" distR="0" wp14:anchorId="0C118FD3" wp14:editId="18C7486D">
+                  <wp:extent cx="1887573" cy="1172583"/>
+                  <wp:effectExtent l="0" t="0" r="5080" b="0"/>
+                  <wp:docPr id="1590052473" name="Picture 1"/>
+                  <wp:cNvGraphicFramePr>
+                    <a:graphicFrameLocks xmlns:a="http://schemas.openxmlformats.org/drawingml/2006/main" noChangeAspect="1"/>
+                  </wp:cNvGraphicFramePr>
+                  <a:graphic xmlns:a="http://schemas.openxmlformats.org/drawingml/2006/main">
+                    <a:graphicData uri="http://schemas.openxmlformats.org/drawingml/2006/picture">
+                      <pic:pic xmlns:pic="http://schemas.openxmlformats.org/drawingml/2006/picture">
+                        <pic:nvPicPr>
+                          <pic:cNvPr id="1590052473" name="Picture 1590052473"/>
+                          <pic:cNvPicPr/>
+                        </pic:nvPicPr>
+                        <pic:blipFill>
+                          <a:blip r:embed="rId4" cstate="print">
+                            <a:extLst>
+                              <a:ext uri="{28A0092B-C50C-407E-A947-70E740481C1C}">
+                                <a14:useLocalDpi xmlns:a14="http://schemas.microsoft.com/office/drawing/2010/main" val="0"/>
+                              </a:ext>
+                            </a:extLst>
+                          </a:blip>
+                          <a:stretch>
+                            <a:fillRect/>
+                          </a:stretch>
+                        </pic:blipFill>
+                        <pic:spPr>
+                          <a:xfrm>
+                            <a:off x="0" y="0"/>
+                            <a:ext cx="1941742" cy="1206234"/>
+                          </a:xfrm>
+                          <a:prstGeom prst="rect">
+                            <a:avLst/>
+                          </a:prstGeom>
+                        </pic:spPr>
+                      </pic:pic>
+                    </a:graphicData>
+                  </a:graphic>
+                </wp:inline>
+              </w:drawing>
+            </w:r>
+          </w:p>
+          <w:p/>
+        </w:tc>
+        <w:tc>
+          <w:tcPr>
+            <w:tcW w:w="3039" w:type="dxa"/>
+            <w:tcBorders>
+              <w:top w:val="nil"/>
+              <w:left w:val="single" w:sz="4" w:space="0" w:color="auto"/>
+              <w:bottom w:val="nil"/>
+              <w:right w:val="single" w:sz="4" w:space="0" w:color="auto"/>
+            </w:tcBorders>
+          </w:tcPr>
+          <w:p/>
+        </w:tc>
+        <w:tc>
+          <w:tcPr>
+            <w:tcW w:w="3115" w:type="dxa"/>
+            <w:tcBorders>
+              <w:left w:val="single" w:sz="4" w:space="0" w:color="auto"/>
+            </w:tcBorders>
+          </w:tcPr>
+          <w:p>
+            <w:r>
+              <w:t>3D Printed Connector</w:t>
+            </w:r>
+          </w:p>
+          <w:p>
+            <w:r>
+              <w:rPr>
+                <w:noProof/>
+              </w:rPr>
+              <w:drawing>
+                <wp:inline distT="0" distB="0" distL="0" distR="0" wp14:anchorId="709CAF72" wp14:editId="4603ADB6">
                   <wp:extent cx="1797060" cy="1355090"/>
                   <wp:effectExtent l="0" t="0" r="6350" b="3810"/>
-                  <wp:docPr id="75052806" name="Picture 2" descr="A white box with a black background&#10;&#10;Description automatically generated"/>
+                  <wp:docPr id="1420920724" name="Picture 2" descr="A white box with a black background&#10;&#10;Description automatically generated"/>
                   <wp:cNvGraphicFramePr>
                     <a:graphicFrameLocks xmlns:a="http://schemas.openxmlformats.org/drawingml/2006/main" noChangeAspect="1"/>
                   </wp:cNvGraphicFramePr>
@@ -53,7 +121,7 @@
                           <pic:cNvPicPr/>
                         </pic:nvPicPr>
                         <pic:blipFill>
-                          <a:blip r:embed="rId4" cstate="print">
+                          <a:blip r:embed="rId5" cstate="print">
                             <a:extLst>
                               <a:ext uri="{28A0092B-C50C-407E-A947-70E740481C1C}">
                                 <a14:useLocalDpi xmlns:a14="http://schemas.microsoft.com/office/drawing/2010/main" val="0"/>
@@ -80,77 +148,7 @@
               </w:drawing>
             </w:r>
           </w:p>
-        </w:tc>
-        <w:tc>
-          <w:tcPr>
-            <w:tcW w:w="3039" w:type="dxa"/>
-            <w:tcBorders>
-              <w:top w:val="nil"/>
-              <w:left w:val="single" w:sz="4" w:space="0" w:color="auto"/>
-              <w:bottom w:val="nil"/>
-              <w:right w:val="single" w:sz="4" w:space="0" w:color="auto"/>
-            </w:tcBorders>
-          </w:tcPr>
           <w:p/>
-        </w:tc>
-        <w:tc>
-          <w:tcPr>
-            <w:tcW w:w="3115" w:type="dxa"/>
-            <w:tcBorders>
-              <w:left w:val="single" w:sz="4" w:space="0" w:color="auto"/>
-            </w:tcBorders>
-          </w:tcPr>
-          <w:p>
-            <w:r>
-              <w:t>2309644-4</w:t>
-            </w:r>
-            <w:r>
-              <w:rPr>
-                <w:noProof/>
-              </w:rPr>
-              <w:drawing>
-                <wp:inline distT="0" distB="0" distL="0" distR="0" wp14:anchorId="583E2EC8" wp14:editId="649580DA">
-                  <wp:extent cx="1887573" cy="1172583"/>
-                  <wp:effectExtent l="0" t="0" r="5080" b="0"/>
-                  <wp:docPr id="1590052473" name="Picture 1"/>
-                  <wp:cNvGraphicFramePr>
-                    <a:graphicFrameLocks xmlns:a="http://schemas.openxmlformats.org/drawingml/2006/main" noChangeAspect="1"/>
-                  </wp:cNvGraphicFramePr>
-                  <a:graphic xmlns:a="http://schemas.openxmlformats.org/drawingml/2006/main">
-                    <a:graphicData uri="http://schemas.openxmlformats.org/drawingml/2006/picture">
-                      <pic:pic xmlns:pic="http://schemas.openxmlformats.org/drawingml/2006/picture">
-                        <pic:nvPicPr>
-                          <pic:cNvPr id="1590052473" name="Picture 1590052473"/>
-                          <pic:cNvPicPr/>
-                        </pic:nvPicPr>
-                        <pic:blipFill>
-                          <a:blip r:embed="rId5" cstate="print">
-                            <a:extLst>
-                              <a:ext uri="{28A0092B-C50C-407E-A947-70E740481C1C}">
-                                <a14:useLocalDpi xmlns:a14="http://schemas.microsoft.com/office/drawing/2010/main" val="0"/>
-                              </a:ext>
-                            </a:extLst>
-                          </a:blip>
-                          <a:stretch>
-                            <a:fillRect/>
-                          </a:stretch>
-                        </pic:blipFill>
-                        <pic:spPr>
-                          <a:xfrm>
-                            <a:off x="0" y="0"/>
-                            <a:ext cx="1941742" cy="1206234"/>
-                          </a:xfrm>
-                          <a:prstGeom prst="rect">
-                            <a:avLst/>
-                          </a:prstGeom>
-                        </pic:spPr>
-                      </pic:pic>
-                    </a:graphicData>
-                  </a:graphic>
-                </wp:inline>
-              </w:drawing>
-            </w:r>
-          </w:p>
         </w:tc>
       </w:tr>
       <w:tr>
@@ -246,7 +244,15 @@
             </w:tcBorders>
           </w:tcPr>
           <w:p>
-            <w:r>
+            <w:pPr>
+              <w:rPr>
+                <w:color w:val="FFFFFF" w:themeColor="background1"/>
+              </w:rPr>
+            </w:pPr>
+            <w:r>
+              <w:rPr>
+                <w:color w:val="FFFFFF" w:themeColor="background1"/>
+              </w:rPr>
               <w:t>------------------------------------</w:t>
             </w:r>
           </w:p>
@@ -266,14 +272,89 @@
         </w:tc>
       </w:tr>
       <w:tr>
+        <w:trPr>
+          <w:trHeight w:val="20"/>
+        </w:trPr>
         <w:tc>
           <w:tcPr>
             <w:tcW w:w="3196" w:type="dxa"/>
             <w:tcBorders>
               <w:right w:val="single" w:sz="4" w:space="0" w:color="auto"/>
             </w:tcBorders>
-          </w:tcPr>
-          <w:p>
+            <w:shd w:val="clear" w:color="auto" w:fill="CF31C0"/>
+          </w:tcPr>
+          <w:p>
+            <w:r>
+              <w:rPr>
+                <w:noProof/>
+              </w:rPr>
+              <mc:AlternateContent>
+                <mc:Choice Requires="wps">
+                  <w:drawing>
+                    <wp:anchor distT="0" distB="0" distL="114300" distR="114300" simplePos="0" relativeHeight="251682816" behindDoc="0" locked="0" layoutInCell="1" allowOverlap="1" wp14:anchorId="7F448264" wp14:editId="6942F5D2">
+                      <wp:simplePos x="0" y="0"/>
+                      <wp:positionH relativeFrom="column">
+                        <wp:posOffset>1961326</wp:posOffset>
+                      </wp:positionH>
+                      <wp:positionV relativeFrom="paragraph">
+                        <wp:posOffset>109666</wp:posOffset>
+                      </wp:positionV>
+                      <wp:extent cx="401806" cy="0"/>
+                      <wp:effectExtent l="0" t="12700" r="30480" b="25400"/>
+                      <wp:wrapNone/>
+                      <wp:docPr id="1467328230" name="Straight Connector 21"/>
+                      <wp:cNvGraphicFramePr/>
+                      <a:graphic xmlns:a="http://schemas.openxmlformats.org/drawingml/2006/main">
+                        <a:graphicData uri="http://schemas.microsoft.com/office/word/2010/wordprocessingShape">
+                          <wps:wsp>
+                            <wps:cNvCnPr/>
+                            <wps:spPr>
+                              <a:xfrm>
+                                <a:off x="0" y="0"/>
+                                <a:ext cx="401806" cy="0"/>
+                              </a:xfrm>
+                              <a:prstGeom prst="line">
+                                <a:avLst/>
+                              </a:prstGeom>
+                              <a:ln w="38100">
+                                <a:solidFill>
+                                  <a:srgbClr val="CF31C0"/>
+                                </a:solidFill>
+                              </a:ln>
+                            </wps:spPr>
+                            <wps:style>
+                              <a:lnRef idx="1">
+                                <a:schemeClr val="accent1"/>
+                              </a:lnRef>
+                              <a:fillRef idx="0">
+                                <a:schemeClr val="accent1"/>
+                              </a:fillRef>
+                              <a:effectRef idx="0">
+                                <a:schemeClr val="accent1"/>
+                              </a:effectRef>
+                              <a:fontRef idx="minor">
+                                <a:schemeClr val="tx1"/>
+                              </a:fontRef>
+                            </wps:style>
+                            <wps:bodyPr/>
+                          </wps:wsp>
+                        </a:graphicData>
+                      </a:graphic>
+                      <wp14:sizeRelH relativeFrom="margin">
+                        <wp14:pctWidth>0</wp14:pctWidth>
+                      </wp14:sizeRelH>
+                    </wp:anchor>
+                  </w:drawing>
+                </mc:Choice>
+                <mc:Fallback>
+                  <w:pict>
+                    <v:line w14:anchorId="330CAA68" id="Straight Connector 21" o:spid="_x0000_s1026" style="position:absolute;z-index:251682816;visibility:visible;mso-wrap-style:square;mso-width-percent:0;mso-wrap-distance-left:9pt;mso-wrap-distance-top:0;mso-wrap-distance-right:9pt;mso-wrap-distance-bottom:0;mso-position-horizontal:absolute;mso-position-horizontal-relative:text;mso-position-vertical:absolute;mso-position-vertical-relative:text;mso-width-percent:0;mso-width-relative:margin" from="154.45pt,8.65pt" to="186.1pt,8.65pt" o:gfxdata="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" strokecolor="#cf31c0" strokeweight="3pt">
+                      <v:stroke joinstyle="miter"/>
+                    </v:line>
+                  </w:pict>
+                </mc:Fallback>
+              </mc:AlternateContent>
+            </w:r>
             <w:r>
               <w:rPr>
                 <w:noProof/>
@@ -1097,7 +1178,7 @@
               <mc:AlternateContent>
                 <mc:Choice Requires="wps">
                   <w:drawing>
-                    <wp:anchor distT="0" distB="0" distL="114300" distR="114300" simplePos="0" relativeHeight="251691008" behindDoc="0" locked="0" layoutInCell="1" allowOverlap="1" wp14:anchorId="2B8FEF2D" wp14:editId="4918F44B">
+                    <wp:anchor distT="0" distB="0" distL="114300" distR="114300" simplePos="0" relativeHeight="251691008" behindDoc="0" locked="0" layoutInCell="1" allowOverlap="1" wp14:anchorId="2B8FEF2D" wp14:editId="0D022FBB">
                       <wp:simplePos x="0" y="0"/>
                       <wp:positionH relativeFrom="column">
                         <wp:posOffset>1961515</wp:posOffset>
@@ -1151,7 +1232,7 @@
                 </mc:Choice>
                 <mc:Fallback>
                   <w:pict>
-                    <v:line w14:anchorId="25C65F11" id="Straight Connector 21" o:spid="_x0000_s1026" style="position:absolute;z-index:251691008;visibility:visible;mso-wrap-style:square;mso-wrap-distance-left:9pt;mso-wrap-distance-top:0;mso-wrap-distance-right:9pt;mso-wrap-distance-bottom:0;mso-position-horizontal:absolute;mso-position-horizontal-relative:text;mso-position-vertical:absolute;mso-position-vertical-relative:text" from="154.45pt,99.2pt" to="305.1pt,99.2pt" o:gfxdata="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" strokecolor="black [3213]" strokeweight="3pt">
+                    <v:line w14:anchorId="473033A1" id="Straight Connector 21" o:spid="_x0000_s1026" style="position:absolute;z-index:251691008;visibility:visible;mso-wrap-style:square;mso-wrap-distance-left:9pt;mso-wrap-distance-top:0;mso-wrap-distance-right:9pt;mso-wrap-distance-bottom:0;mso-position-horizontal:absolute;mso-position-horizontal-relative:text;mso-position-vertical:absolute;mso-position-vertical-relative:text" from="154.45pt,99.2pt" to="305.1pt,99.2pt" o:gfxdata="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" strokecolor="black [3213]" strokeweight="3pt">
                       <v:stroke joinstyle="miter"/>
                     </v:line>
                   </w:pict>
@@ -1159,19 +1240,539 @@
               </mc:AlternateContent>
             </w:r>
             <w:r>
+              <w:t>2</w:t>
+            </w:r>
+          </w:p>
+        </w:tc>
+        <w:tc>
+          <w:tcPr>
+            <w:tcW w:w="3039" w:type="dxa"/>
+            <w:tcBorders>
+              <w:top w:val="nil"/>
+              <w:left w:val="single" w:sz="4" w:space="0" w:color="auto"/>
+              <w:bottom w:val="nil"/>
+              <w:right w:val="single" w:sz="4" w:space="0" w:color="auto"/>
+            </w:tcBorders>
+          </w:tcPr>
+          <w:p>
+            <w:pPr>
+              <w:rPr>
+                <w:color w:val="FFFFFF" w:themeColor="background1"/>
+              </w:rPr>
+            </w:pPr>
+            <w:r>
               <w:rPr>
                 <w:noProof/>
+                <w:color w:val="FFFFFF" w:themeColor="background1"/>
               </w:rPr>
               <mc:AlternateContent>
                 <mc:Choice Requires="wps">
                   <w:drawing>
-                    <wp:anchor distT="0" distB="0" distL="114300" distR="114300" simplePos="0" relativeHeight="251688960" behindDoc="0" locked="0" layoutInCell="1" allowOverlap="1" wp14:anchorId="30A43557" wp14:editId="31BA09DB">
+                    <wp:anchor distT="0" distB="0" distL="114300" distR="114300" simplePos="0" relativeHeight="251722752" behindDoc="0" locked="0" layoutInCell="1" allowOverlap="1" wp14:anchorId="5EC19C2E" wp14:editId="5C062202">
+                      <wp:simplePos x="0" y="0"/>
+                      <wp:positionH relativeFrom="column">
+                        <wp:posOffset>1024335</wp:posOffset>
+                      </wp:positionH>
+                      <wp:positionV relativeFrom="paragraph">
+                        <wp:posOffset>109666</wp:posOffset>
+                      </wp:positionV>
+                      <wp:extent cx="801303" cy="2972"/>
+                      <wp:effectExtent l="12700" t="12700" r="12065" b="35560"/>
+                      <wp:wrapNone/>
+                      <wp:docPr id="517890220" name="Straight Connector 4"/>
+                      <wp:cNvGraphicFramePr/>
+                      <a:graphic xmlns:a="http://schemas.openxmlformats.org/drawingml/2006/main">
+                        <a:graphicData uri="http://schemas.microsoft.com/office/word/2010/wordprocessingShape">
+                          <wps:wsp>
+                            <wps:cNvCnPr/>
+                            <wps:spPr>
+                              <a:xfrm flipH="1">
+                                <a:off x="0" y="0"/>
+                                <a:ext cx="801303" cy="2972"/>
+                              </a:xfrm>
+                              <a:prstGeom prst="line">
+                                <a:avLst/>
+                              </a:prstGeom>
+                              <a:ln w="38100">
+                                <a:solidFill>
+                                  <a:srgbClr val="CF31C0"/>
+                                </a:solidFill>
+                              </a:ln>
+                            </wps:spPr>
+                            <wps:style>
+                              <a:lnRef idx="1">
+                                <a:schemeClr val="accent1"/>
+                              </a:lnRef>
+                              <a:fillRef idx="0">
+                                <a:schemeClr val="accent1"/>
+                              </a:fillRef>
+                              <a:effectRef idx="0">
+                                <a:schemeClr val="accent1"/>
+                              </a:effectRef>
+                              <a:fontRef idx="minor">
+                                <a:schemeClr val="tx1"/>
+                              </a:fontRef>
+                            </wps:style>
+                            <wps:bodyPr/>
+                          </wps:wsp>
+                        </a:graphicData>
+                      </a:graphic>
+                      <wp14:sizeRelH relativeFrom="margin">
+                        <wp14:pctWidth>0</wp14:pctWidth>
+                      </wp14:sizeRelH>
+                    </wp:anchor>
+                  </w:drawing>
+                </mc:Choice>
+                <mc:Fallback>
+                  <w:pict>
+                    <v:line w14:anchorId="25E5A2AF" id="Straight Connector 4" o:spid="_x0000_s1026" style="position:absolute;flip:x;z-index:251722752;visibility:visible;mso-wrap-style:square;mso-width-percent:0;mso-wrap-distance-left:9pt;mso-wrap-distance-top:0;mso-wrap-distance-right:9pt;mso-wrap-distance-bottom:0;mso-position-horizontal:absolute;mso-position-horizontal-relative:text;mso-position-vertical:absolute;mso-position-vertical-relative:text;mso-width-percent:0;mso-width-relative:margin" from="80.65pt,8.65pt" to="143.75pt,8.9pt" o:gfxdata="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" strokecolor="#cf31c0" strokeweight="3pt">
+                      <v:stroke joinstyle="miter"/>
+                    </v:line>
+                  </w:pict>
+                </mc:Fallback>
+              </mc:AlternateContent>
+            </w:r>
+            <w:r>
+              <w:rPr>
+                <w:noProof/>
+                <w:color w:val="FFFFFF" w:themeColor="background1"/>
+              </w:rPr>
+              <mc:AlternateContent>
+                <mc:Choice Requires="wps">
+                  <w:drawing>
+                    <wp:anchor distT="0" distB="0" distL="114300" distR="114300" simplePos="0" relativeHeight="251719680" behindDoc="0" locked="0" layoutInCell="1" allowOverlap="1" wp14:anchorId="7DA06B5D" wp14:editId="1E6FF8AA">
+                      <wp:simplePos x="0" y="0"/>
+                      <wp:positionH relativeFrom="column">
+                        <wp:posOffset>329362</wp:posOffset>
+                      </wp:positionH>
+                      <wp:positionV relativeFrom="paragraph">
+                        <wp:posOffset>109220</wp:posOffset>
+                      </wp:positionV>
+                      <wp:extent cx="0" cy="5848242"/>
+                      <wp:effectExtent l="12700" t="0" r="25400" b="32385"/>
+                      <wp:wrapNone/>
+                      <wp:docPr id="964721680" name="Straight Connector 1"/>
+                      <wp:cNvGraphicFramePr/>
+                      <a:graphic xmlns:a="http://schemas.openxmlformats.org/drawingml/2006/main">
+                        <a:graphicData uri="http://schemas.microsoft.com/office/word/2010/wordprocessingShape">
+                          <wps:wsp>
+                            <wps:cNvCnPr/>
+                            <wps:spPr>
+                              <a:xfrm>
+                                <a:off x="0" y="0"/>
+                                <a:ext cx="0" cy="5848242"/>
+                              </a:xfrm>
+                              <a:prstGeom prst="line">
+                                <a:avLst/>
+                              </a:prstGeom>
+                              <a:ln w="38100">
+                                <a:solidFill>
+                                  <a:srgbClr val="CF31C0"/>
+                                </a:solidFill>
+                              </a:ln>
+                            </wps:spPr>
+                            <wps:style>
+                              <a:lnRef idx="1">
+                                <a:schemeClr val="accent1"/>
+                              </a:lnRef>
+                              <a:fillRef idx="0">
+                                <a:schemeClr val="accent1"/>
+                              </a:fillRef>
+                              <a:effectRef idx="0">
+                                <a:schemeClr val="accent1"/>
+                              </a:effectRef>
+                              <a:fontRef idx="minor">
+                                <a:schemeClr val="tx1"/>
+                              </a:fontRef>
+                            </wps:style>
+                            <wps:bodyPr/>
+                          </wps:wsp>
+                        </a:graphicData>
+                      </a:graphic>
+                    </wp:anchor>
+                  </w:drawing>
+                </mc:Choice>
+                <mc:Fallback>
+                  <w:pict>
+                    <v:line w14:anchorId="0E5FB14E" id="Straight Connector 1" o:spid="_x0000_s1026" style="position:absolute;z-index:251719680;visibility:visible;mso-wrap-style:square;mso-wrap-distance-left:9pt;mso-wrap-distance-top:0;mso-wrap-distance-right:9pt;mso-wrap-distance-bottom:0;mso-position-horizontal:absolute;mso-position-horizontal-relative:text;mso-position-vertical:absolute;mso-position-vertical-relative:text" from="25.95pt,8.6pt" to="25.95pt,469.1pt" o:gfxdata="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" strokecolor="#cf31c0" strokeweight="3pt">
+                      <v:stroke joinstyle="miter"/>
+                    </v:line>
+                  </w:pict>
+                </mc:Fallback>
+              </mc:AlternateContent>
+            </w:r>
+          </w:p>
+        </w:tc>
+        <w:tc>
+          <w:tcPr>
+            <w:tcW w:w="3115" w:type="dxa"/>
+            <w:tcBorders>
+              <w:left w:val="single" w:sz="4" w:space="0" w:color="auto"/>
+            </w:tcBorders>
+            <w:shd w:val="clear" w:color="auto" w:fill="CF31C0"/>
+          </w:tcPr>
+          <w:p>
+            <w:r>
+              <w:t>2</w:t>
+            </w:r>
+          </w:p>
+        </w:tc>
+      </w:tr>
+      <w:tr>
+        <w:tc>
+          <w:tcPr>
+            <w:tcW w:w="3196" w:type="dxa"/>
+            <w:tcBorders>
+              <w:right w:val="single" w:sz="4" w:space="0" w:color="auto"/>
+            </w:tcBorders>
+            <w:shd w:val="clear" w:color="auto" w:fill="0070C0"/>
+          </w:tcPr>
+          <w:p>
+            <w:r>
+              <w:rPr>
+                <w:noProof/>
+              </w:rPr>
+              <mc:AlternateContent>
+                <mc:Choice Requires="wps">
+                  <w:drawing>
+                    <wp:anchor distT="0" distB="0" distL="114300" distR="114300" simplePos="0" relativeHeight="251684864" behindDoc="0" locked="0" layoutInCell="1" allowOverlap="1" wp14:anchorId="7677503F" wp14:editId="5F53DCAA">
+                      <wp:simplePos x="0" y="0"/>
+                      <wp:positionH relativeFrom="column">
+                        <wp:posOffset>1961326</wp:posOffset>
+                      </wp:positionH>
+                      <wp:positionV relativeFrom="paragraph">
+                        <wp:posOffset>102086</wp:posOffset>
+                      </wp:positionV>
+                      <wp:extent cx="537993" cy="0"/>
+                      <wp:effectExtent l="0" t="12700" r="33655" b="25400"/>
+                      <wp:wrapNone/>
+                      <wp:docPr id="370865182" name="Straight Connector 21"/>
+                      <wp:cNvGraphicFramePr/>
+                      <a:graphic xmlns:a="http://schemas.openxmlformats.org/drawingml/2006/main">
+                        <a:graphicData uri="http://schemas.microsoft.com/office/word/2010/wordprocessingShape">
+                          <wps:wsp>
+                            <wps:cNvCnPr/>
+                            <wps:spPr>
+                              <a:xfrm>
+                                <a:off x="0" y="0"/>
+                                <a:ext cx="537993" cy="0"/>
+                              </a:xfrm>
+                              <a:prstGeom prst="line">
+                                <a:avLst/>
+                              </a:prstGeom>
+                              <a:ln w="38100">
+                                <a:solidFill>
+                                  <a:srgbClr val="0070C0"/>
+                                </a:solidFill>
+                              </a:ln>
+                            </wps:spPr>
+                            <wps:style>
+                              <a:lnRef idx="1">
+                                <a:schemeClr val="accent1"/>
+                              </a:lnRef>
+                              <a:fillRef idx="0">
+                                <a:schemeClr val="accent1"/>
+                              </a:fillRef>
+                              <a:effectRef idx="0">
+                                <a:schemeClr val="accent1"/>
+                              </a:effectRef>
+                              <a:fontRef idx="minor">
+                                <a:schemeClr val="tx1"/>
+                              </a:fontRef>
+                            </wps:style>
+                            <wps:bodyPr/>
+                          </wps:wsp>
+                        </a:graphicData>
+                      </a:graphic>
+                      <wp14:sizeRelH relativeFrom="margin">
+                        <wp14:pctWidth>0</wp14:pctWidth>
+                      </wp14:sizeRelH>
+                    </wp:anchor>
+                  </w:drawing>
+                </mc:Choice>
+                <mc:Fallback>
+                  <w:pict>
+                    <v:line w14:anchorId="7771C61B" id="Straight Connector 21" o:spid="_x0000_s1026" style="position:absolute;z-index:251684864;visibility:visible;mso-wrap-style:square;mso-width-percent:0;mso-wrap-distance-left:9pt;mso-wrap-distance-top:0;mso-wrap-distance-right:9pt;mso-wrap-distance-bottom:0;mso-position-horizontal:absolute;mso-position-horizontal-relative:text;mso-position-vertical:absolute;mso-position-vertical-relative:text;mso-width-percent:0;mso-width-relative:margin" from="154.45pt,8.05pt" to="196.8pt,8.05pt" o:gfxdata="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" strokecolor="#0070c0" strokeweight="3pt">
+                      <v:stroke joinstyle="miter"/>
+                    </v:line>
+                  </w:pict>
+                </mc:Fallback>
+              </mc:AlternateContent>
+            </w:r>
+            <w:r>
+              <w:t>3</w:t>
+            </w:r>
+          </w:p>
+        </w:tc>
+        <w:tc>
+          <w:tcPr>
+            <w:tcW w:w="3039" w:type="dxa"/>
+            <w:tcBorders>
+              <w:top w:val="nil"/>
+              <w:left w:val="single" w:sz="4" w:space="0" w:color="auto"/>
+              <w:bottom w:val="nil"/>
+              <w:right w:val="single" w:sz="4" w:space="0" w:color="auto"/>
+            </w:tcBorders>
+          </w:tcPr>
+          <w:p>
+            <w:pPr>
+              <w:rPr>
+                <w:color w:val="FFFFFF" w:themeColor="background1"/>
+              </w:rPr>
+            </w:pPr>
+            <w:r>
+              <w:rPr>
+                <w:noProof/>
+                <w:color w:val="FFFFFF" w:themeColor="background1"/>
+              </w:rPr>
+              <mc:AlternateContent>
+                <mc:Choice Requires="wps">
+                  <w:drawing>
+                    <wp:anchor distT="0" distB="0" distL="114300" distR="114300" simplePos="0" relativeHeight="251724800" behindDoc="0" locked="0" layoutInCell="1" allowOverlap="1" wp14:anchorId="4374AA79" wp14:editId="6D8A124B">
+                      <wp:simplePos x="0" y="0"/>
+                      <wp:positionH relativeFrom="column">
+                        <wp:posOffset>1332649</wp:posOffset>
+                      </wp:positionH>
+                      <wp:positionV relativeFrom="paragraph">
+                        <wp:posOffset>102086</wp:posOffset>
+                      </wp:positionV>
+                      <wp:extent cx="512472" cy="2972"/>
+                      <wp:effectExtent l="0" t="12700" r="33655" b="35560"/>
+                      <wp:wrapNone/>
+                      <wp:docPr id="212665767" name="Straight Connector 6"/>
+                      <wp:cNvGraphicFramePr/>
+                      <a:graphic xmlns:a="http://schemas.openxmlformats.org/drawingml/2006/main">
+                        <a:graphicData uri="http://schemas.microsoft.com/office/word/2010/wordprocessingShape">
+                          <wps:wsp>
+                            <wps:cNvCnPr/>
+                            <wps:spPr>
+                              <a:xfrm>
+                                <a:off x="0" y="0"/>
+                                <a:ext cx="512472" cy="2972"/>
+                              </a:xfrm>
+                              <a:prstGeom prst="line">
+                                <a:avLst/>
+                              </a:prstGeom>
+                              <a:ln w="38100">
+                                <a:solidFill>
+                                  <a:srgbClr val="0070C0"/>
+                                </a:solidFill>
+                              </a:ln>
+                            </wps:spPr>
+                            <wps:style>
+                              <a:lnRef idx="1">
+                                <a:schemeClr val="accent1"/>
+                              </a:lnRef>
+                              <a:fillRef idx="0">
+                                <a:schemeClr val="accent1"/>
+                              </a:fillRef>
+                              <a:effectRef idx="0">
+                                <a:schemeClr val="accent1"/>
+                              </a:effectRef>
+                              <a:fontRef idx="minor">
+                                <a:schemeClr val="tx1"/>
+                              </a:fontRef>
+                            </wps:style>
+                            <wps:bodyPr/>
+                          </wps:wsp>
+                        </a:graphicData>
+                      </a:graphic>
+                      <wp14:sizeRelH relativeFrom="margin">
+                        <wp14:pctWidth>0</wp14:pctWidth>
+                      </wp14:sizeRelH>
+                      <wp14:sizeRelV relativeFrom="margin">
+                        <wp14:pctHeight>0</wp14:pctHeight>
+                      </wp14:sizeRelV>
+                    </wp:anchor>
+                  </w:drawing>
+                </mc:Choice>
+                <mc:Fallback>
+                  <w:pict>
+                    <v:line w14:anchorId="4A3B6FEC" id="Straight Connector 6" o:spid="_x0000_s1026" style="position:absolute;z-index:251724800;visibility:visible;mso-wrap-style:square;mso-width-percent:0;mso-height-percent:0;mso-wrap-distance-left:9pt;mso-wrap-distance-top:0;mso-wrap-distance-right:9pt;mso-wrap-distance-bottom:0;mso-position-horizontal:absolute;mso-position-horizontal-relative:text;mso-position-vertical:absolute;mso-position-vertical-relative:text;mso-width-percent:0;mso-height-percent:0;mso-width-relative:margin;mso-height-relative:margin" from="104.95pt,8.05pt" to="145.3pt,8.3pt" o:gfxdata="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" strokecolor="#0070c0" strokeweight="3pt">
+                      <v:stroke joinstyle="miter"/>
+                    </v:line>
+                  </w:pict>
+                </mc:Fallback>
+              </mc:AlternateContent>
+            </w:r>
+            <w:r>
+              <w:rPr>
+                <w:noProof/>
+                <w:color w:val="FFFFFF" w:themeColor="background1"/>
+              </w:rPr>
+              <mc:AlternateContent>
+                <mc:Choice Requires="wps">
+                  <w:drawing>
+                    <wp:anchor distT="0" distB="0" distL="114300" distR="114300" simplePos="0" relativeHeight="251723776" behindDoc="0" locked="0" layoutInCell="1" allowOverlap="1" wp14:anchorId="4CDE6707" wp14:editId="03CC9B26">
+                      <wp:simplePos x="0" y="0"/>
+                      <wp:positionH relativeFrom="column">
+                        <wp:posOffset>1332649</wp:posOffset>
+                      </wp:positionH>
+                      <wp:positionV relativeFrom="paragraph">
+                        <wp:posOffset>99114</wp:posOffset>
+                      </wp:positionV>
+                      <wp:extent cx="0" cy="5940425"/>
+                      <wp:effectExtent l="12700" t="12700" r="25400" b="15875"/>
+                      <wp:wrapNone/>
+                      <wp:docPr id="1620978588" name="Straight Connector 5"/>
+                      <wp:cNvGraphicFramePr/>
+                      <a:graphic xmlns:a="http://schemas.openxmlformats.org/drawingml/2006/main">
+                        <a:graphicData uri="http://schemas.microsoft.com/office/word/2010/wordprocessingShape">
+                          <wps:wsp>
+                            <wps:cNvCnPr/>
+                            <wps:spPr>
+                              <a:xfrm flipV="1">
+                                <a:off x="0" y="0"/>
+                                <a:ext cx="0" cy="5940425"/>
+                              </a:xfrm>
+                              <a:prstGeom prst="line">
+                                <a:avLst/>
+                              </a:prstGeom>
+                              <a:ln w="38100">
+                                <a:solidFill>
+                                  <a:srgbClr val="0070C0"/>
+                                </a:solidFill>
+                              </a:ln>
+                            </wps:spPr>
+                            <wps:style>
+                              <a:lnRef idx="1">
+                                <a:schemeClr val="accent1"/>
+                              </a:lnRef>
+                              <a:fillRef idx="0">
+                                <a:schemeClr val="accent1"/>
+                              </a:fillRef>
+                              <a:effectRef idx="0">
+                                <a:schemeClr val="accent1"/>
+                              </a:effectRef>
+                              <a:fontRef idx="minor">
+                                <a:schemeClr val="tx1"/>
+                              </a:fontRef>
+                            </wps:style>
+                            <wps:bodyPr/>
+                          </wps:wsp>
+                        </a:graphicData>
+                      </a:graphic>
+                    </wp:anchor>
+                  </w:drawing>
+                </mc:Choice>
+                <mc:Fallback>
+                  <w:pict>
+                    <v:line w14:anchorId="10713FC6" id="Straight Connector 5" o:spid="_x0000_s1026" style="position:absolute;flip:y;z-index:251723776;visibility:visible;mso-wrap-style:square;mso-wrap-distance-left:9pt;mso-wrap-distance-top:0;mso-wrap-distance-right:9pt;mso-wrap-distance-bottom:0;mso-position-horizontal:absolute;mso-position-horizontal-relative:text;mso-position-vertical:absolute;mso-position-vertical-relative:text" from="104.95pt,7.8pt" to="104.95pt,475.55pt" o:gfxdata="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" strokecolor="#0070c0" strokeweight="3pt">
+                      <v:stroke joinstyle="miter"/>
+                    </v:line>
+                  </w:pict>
+                </mc:Fallback>
+              </mc:AlternateContent>
+            </w:r>
+            <w:r>
+              <w:rPr>
+                <w:noProof/>
+                <w:color w:val="FFFFFF" w:themeColor="background1"/>
+              </w:rPr>
+              <mc:AlternateContent>
+                <mc:Choice Requires="wps">
+                  <w:drawing>
+                    <wp:anchor distT="0" distB="0" distL="114300" distR="114300" simplePos="0" relativeHeight="251720704" behindDoc="0" locked="0" layoutInCell="1" allowOverlap="1" wp14:anchorId="22CBE152" wp14:editId="370F3ED3">
+                      <wp:simplePos x="0" y="0"/>
+                      <wp:positionH relativeFrom="column">
+                        <wp:posOffset>473507</wp:posOffset>
+                      </wp:positionH>
+                      <wp:positionV relativeFrom="paragraph">
+                        <wp:posOffset>101600</wp:posOffset>
+                      </wp:positionV>
+                      <wp:extent cx="0" cy="5940628"/>
+                      <wp:effectExtent l="12700" t="0" r="25400" b="28575"/>
+                      <wp:wrapNone/>
+                      <wp:docPr id="878014386" name="Straight Connector 2"/>
+                      <wp:cNvGraphicFramePr/>
+                      <a:graphic xmlns:a="http://schemas.openxmlformats.org/drawingml/2006/main">
+                        <a:graphicData uri="http://schemas.microsoft.com/office/word/2010/wordprocessingShape">
+                          <wps:wsp>
+                            <wps:cNvCnPr/>
+                            <wps:spPr>
+                              <a:xfrm>
+                                <a:off x="0" y="0"/>
+                                <a:ext cx="0" cy="5940628"/>
+                              </a:xfrm>
+                              <a:prstGeom prst="line">
+                                <a:avLst/>
+                              </a:prstGeom>
+                              <a:ln w="38100">
+                                <a:solidFill>
+                                  <a:srgbClr val="0070C0"/>
+                                </a:solidFill>
+                              </a:ln>
+                            </wps:spPr>
+                            <wps:style>
+                              <a:lnRef idx="1">
+                                <a:schemeClr val="accent1"/>
+                              </a:lnRef>
+                              <a:fillRef idx="0">
+                                <a:schemeClr val="accent1"/>
+                              </a:fillRef>
+                              <a:effectRef idx="0">
+                                <a:schemeClr val="accent1"/>
+                              </a:effectRef>
+                              <a:fontRef idx="minor">
+                                <a:schemeClr val="tx1"/>
+                              </a:fontRef>
+                            </wps:style>
+                            <wps:bodyPr/>
+                          </wps:wsp>
+                        </a:graphicData>
+                      </a:graphic>
+                    </wp:anchor>
+                  </w:drawing>
+                </mc:Choice>
+                <mc:Fallback>
+                  <w:pict>
+                    <v:line w14:anchorId="32172599" id="Straight Connector 2" o:spid="_x0000_s1026" style="position:absolute;z-index:251720704;visibility:visible;mso-wrap-style:square;mso-wrap-distance-left:9pt;mso-wrap-distance-top:0;mso-wrap-distance-right:9pt;mso-wrap-distance-bottom:0;mso-position-horizontal:absolute;mso-position-horizontal-relative:text;mso-position-vertical:absolute;mso-position-vertical-relative:text" from="37.3pt,8pt" to="37.3pt,475.75pt" o:gfxdata="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" strokecolor="#0070c0" strokeweight="3pt">
+                      <v:stroke joinstyle="miter"/>
+                    </v:line>
+                  </w:pict>
+                </mc:Fallback>
+              </mc:AlternateContent>
+            </w:r>
+          </w:p>
+        </w:tc>
+        <w:tc>
+          <w:tcPr>
+            <w:tcW w:w="3115" w:type="dxa"/>
+            <w:tcBorders>
+              <w:left w:val="single" w:sz="4" w:space="0" w:color="auto"/>
+            </w:tcBorders>
+            <w:shd w:val="clear" w:color="auto" w:fill="0070C0"/>
+          </w:tcPr>
+          <w:p>
+            <w:r>
+              <w:t>3</w:t>
+            </w:r>
+          </w:p>
+        </w:tc>
+      </w:tr>
+      <w:tr>
+        <w:tc>
+          <w:tcPr>
+            <w:tcW w:w="3196" w:type="dxa"/>
+            <w:tcBorders>
+              <w:right w:val="single" w:sz="4" w:space="0" w:color="auto"/>
+            </w:tcBorders>
+          </w:tcPr>
+          <w:p>
+            <w:r>
+              <w:rPr>
+                <w:noProof/>
+              </w:rPr>
+              <mc:AlternateContent>
+                <mc:Choice Requires="wps">
+                  <w:drawing>
+                    <wp:anchor distT="0" distB="0" distL="114300" distR="114300" simplePos="0" relativeHeight="251688960" behindDoc="0" locked="0" layoutInCell="1" allowOverlap="1" wp14:anchorId="30A43557" wp14:editId="6F8B76CD">
                       <wp:simplePos x="0" y="0"/>
                       <wp:positionH relativeFrom="column">
                         <wp:posOffset>1961515</wp:posOffset>
                       </wp:positionH>
                       <wp:positionV relativeFrom="paragraph">
-                        <wp:posOffset>1069340</wp:posOffset>
+                        <wp:posOffset>105842</wp:posOffset>
                       </wp:positionV>
                       <wp:extent cx="1913255" cy="0"/>
                       <wp:effectExtent l="0" t="12700" r="29845" b="25400"/>
@@ -1219,7 +1820,7 @@
                 </mc:Choice>
                 <mc:Fallback>
                   <w:pict>
-                    <v:line w14:anchorId="61B6786E" id="Straight Connector 21" o:spid="_x0000_s1026" style="position:absolute;z-index:251688960;visibility:visible;mso-wrap-style:square;mso-wrap-distance-left:9pt;mso-wrap-distance-top:0;mso-wrap-distance-right:9pt;mso-wrap-distance-bottom:0;mso-position-horizontal:absolute;mso-position-horizontal-relative:text;mso-position-vertical:absolute;mso-position-vertical-relative:text" from="154.45pt,84.2pt" to="305.1pt,84.2pt" o:gfxdata="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" strokecolor="black [3213]" strokeweight="3pt">
+                    <v:line w14:anchorId="7E0822CE" id="Straight Connector 21" o:spid="_x0000_s1026" style="position:absolute;z-index:251688960;visibility:visible;mso-wrap-style:square;mso-wrap-distance-left:9pt;mso-wrap-distance-top:0;mso-wrap-distance-right:9pt;mso-wrap-distance-bottom:0;mso-position-horizontal:absolute;mso-position-horizontal-relative:text;mso-position-vertical:absolute;mso-position-vertical-relative:text" from="154.45pt,8.35pt" to="305.1pt,8.35pt" o:gfxdata="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" strokecolor="black [3213]" strokeweight="3pt">
                       <v:stroke joinstyle="miter"/>
                     </v:line>
                   </w:pict>
@@ -1227,19 +1828,165 @@
               </mc:AlternateContent>
             </w:r>
             <w:r>
+              <w:t>4</w:t>
+            </w:r>
+          </w:p>
+        </w:tc>
+        <w:tc>
+          <w:tcPr>
+            <w:tcW w:w="3039" w:type="dxa"/>
+            <w:tcBorders>
+              <w:top w:val="nil"/>
+              <w:left w:val="single" w:sz="4" w:space="0" w:color="auto"/>
+              <w:bottom w:val="nil"/>
+              <w:right w:val="single" w:sz="4" w:space="0" w:color="auto"/>
+            </w:tcBorders>
+          </w:tcPr>
+          <w:p>
+            <w:pPr>
+              <w:rPr>
+                <w:color w:val="FFFFFF" w:themeColor="background1"/>
+              </w:rPr>
+            </w:pPr>
+            <w:r>
               <w:rPr>
                 <w:noProof/>
+                <w:color w:val="FFFFFF" w:themeColor="background1"/>
               </w:rPr>
               <mc:AlternateContent>
                 <mc:Choice Requires="wps">
                   <w:drawing>
-                    <wp:anchor distT="0" distB="0" distL="114300" distR="114300" simplePos="0" relativeHeight="251686912" behindDoc="0" locked="0" layoutInCell="1" allowOverlap="1" wp14:anchorId="4A82CF23" wp14:editId="5316EE1F">
+                    <wp:anchor distT="0" distB="0" distL="114300" distR="114300" simplePos="0" relativeHeight="251665408" behindDoc="0" locked="0" layoutInCell="1" allowOverlap="1" wp14:anchorId="69A5E3EB" wp14:editId="6B8E5456">
                       <wp:simplePos x="0" y="0"/>
                       <wp:positionH relativeFrom="column">
-                        <wp:posOffset>1961515</wp:posOffset>
+                        <wp:posOffset>1462081</wp:posOffset>
                       </wp:positionH>
                       <wp:positionV relativeFrom="paragraph">
-                        <wp:posOffset>878840</wp:posOffset>
+                        <wp:posOffset>475115</wp:posOffset>
+                      </wp:positionV>
+                      <wp:extent cx="0" cy="4993694"/>
+                      <wp:effectExtent l="12700" t="0" r="25400" b="35560"/>
+                      <wp:wrapNone/>
+                      <wp:docPr id="1195979369" name="Straight Connector 6"/>
+                      <wp:cNvGraphicFramePr/>
+                      <a:graphic xmlns:a="http://schemas.openxmlformats.org/drawingml/2006/main">
+                        <a:graphicData uri="http://schemas.microsoft.com/office/word/2010/wordprocessingShape">
+                          <wps:wsp>
+                            <wps:cNvCnPr/>
+                            <wps:spPr>
+                              <a:xfrm>
+                                <a:off x="0" y="0"/>
+                                <a:ext cx="0" cy="4993694"/>
+                              </a:xfrm>
+                              <a:prstGeom prst="line">
+                                <a:avLst/>
+                              </a:prstGeom>
+                              <a:ln w="38100">
+                                <a:solidFill>
+                                  <a:srgbClr val="FFC000"/>
+                                </a:solidFill>
+                              </a:ln>
+                            </wps:spPr>
+                            <wps:style>
+                              <a:lnRef idx="1">
+                                <a:schemeClr val="accent1"/>
+                              </a:lnRef>
+                              <a:fillRef idx="0">
+                                <a:schemeClr val="accent1"/>
+                              </a:fillRef>
+                              <a:effectRef idx="0">
+                                <a:schemeClr val="accent1"/>
+                              </a:effectRef>
+                              <a:fontRef idx="minor">
+                                <a:schemeClr val="tx1"/>
+                              </a:fontRef>
+                            </wps:style>
+                            <wps:bodyPr/>
+                          </wps:wsp>
+                        </a:graphicData>
+                      </a:graphic>
+                      <wp14:sizeRelV relativeFrom="margin">
+                        <wp14:pctHeight>0</wp14:pctHeight>
+                      </wp14:sizeRelV>
+                    </wp:anchor>
+                  </w:drawing>
+                </mc:Choice>
+                <mc:Fallback>
+                  <w:pict>
+                    <v:line w14:anchorId="1DF6CED3" id="Straight Connector 6" o:spid="_x0000_s1026" style="position:absolute;z-index:251665408;visibility:visible;mso-wrap-style:square;mso-height-percent:0;mso-wrap-distance-left:9pt;mso-wrap-distance-top:0;mso-wrap-distance-right:9pt;mso-wrap-distance-bottom:0;mso-position-horizontal:absolute;mso-position-horizontal-relative:text;mso-position-vertical:absolute;mso-position-vertical-relative:text;mso-height-percent:0;mso-height-relative:margin" from="115.1pt,37.4pt" to="115.1pt,430.6pt" o:gfxdata="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" strokecolor="#ffc000" strokeweight="3pt">
+                      <v:stroke joinstyle="miter"/>
+                    </v:line>
+                  </w:pict>
+                </mc:Fallback>
+              </mc:AlternateContent>
+            </w:r>
+            <w:r>
+              <w:rPr>
+                <w:color w:val="FFFFFF" w:themeColor="background1"/>
+              </w:rPr>
+              <w:t>-----------</w:t>
+            </w:r>
+          </w:p>
+        </w:tc>
+        <w:tc>
+          <w:tcPr>
+            <w:tcW w:w="3115" w:type="dxa"/>
+            <w:tcBorders>
+              <w:left w:val="single" w:sz="4" w:space="0" w:color="auto"/>
+            </w:tcBorders>
+          </w:tcPr>
+          <w:p>
+            <w:r>
+              <w:t>4</w:t>
+            </w:r>
+          </w:p>
+        </w:tc>
+      </w:tr>
+      <w:tr>
+        <w:tc>
+          <w:tcPr>
+            <w:tcW w:w="3196" w:type="dxa"/>
+            <w:tcBorders>
+              <w:right w:val="single" w:sz="4" w:space="0" w:color="auto"/>
+            </w:tcBorders>
+          </w:tcPr>
+          <w:p>
+            <w:r>
+              <w:t>5</w:t>
+            </w:r>
+          </w:p>
+        </w:tc>
+        <w:tc>
+          <w:tcPr>
+            <w:tcW w:w="3039" w:type="dxa"/>
+            <w:tcBorders>
+              <w:top w:val="nil"/>
+              <w:left w:val="single" w:sz="4" w:space="0" w:color="auto"/>
+              <w:bottom w:val="nil"/>
+              <w:right w:val="single" w:sz="4" w:space="0" w:color="auto"/>
+            </w:tcBorders>
+          </w:tcPr>
+          <w:p>
+            <w:pPr>
+              <w:rPr>
+                <w:color w:val="FFFFFF" w:themeColor="background1"/>
+              </w:rPr>
+            </w:pPr>
+            <w:r>
+              <w:rPr>
+                <w:noProof/>
+                <w:color w:val="FFFFFF" w:themeColor="background1"/>
+              </w:rPr>
+              <mc:AlternateContent>
+                <mc:Choice Requires="wps">
+                  <w:drawing>
+                    <wp:anchor distT="0" distB="0" distL="114300" distR="114300" simplePos="0" relativeHeight="251686912" behindDoc="0" locked="0" layoutInCell="1" allowOverlap="1" wp14:anchorId="4A82CF23" wp14:editId="380B88AE">
+                      <wp:simplePos x="0" y="0"/>
+                      <wp:positionH relativeFrom="column">
+                        <wp:posOffset>-67945</wp:posOffset>
+                      </wp:positionH>
+                      <wp:positionV relativeFrom="paragraph">
+                        <wp:posOffset>92612</wp:posOffset>
                       </wp:positionV>
                       <wp:extent cx="1913255" cy="0"/>
                       <wp:effectExtent l="0" t="12700" r="29845" b="25400"/>
@@ -1287,7 +2034,7 @@
                 </mc:Choice>
                 <mc:Fallback>
                   <w:pict>
-                    <v:line w14:anchorId="65F45527" id="Straight Connector 21" o:spid="_x0000_s1026" style="position:absolute;z-index:251686912;visibility:visible;mso-wrap-style:square;mso-wrap-distance-left:9pt;mso-wrap-distance-top:0;mso-wrap-distance-right:9pt;mso-wrap-distance-bottom:0;mso-position-horizontal:absolute;mso-position-horizontal-relative:text;mso-position-vertical:absolute;mso-position-vertical-relative:text" from="154.45pt,69.2pt" to="305.1pt,69.2pt" o:gfxdata="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" strokecolor="black [3213]" strokeweight="3pt">
+                    <v:line w14:anchorId="73E92DE8" id="Straight Connector 21" o:spid="_x0000_s1026" style="position:absolute;z-index:251686912;visibility:visible;mso-wrap-style:square;mso-wrap-distance-left:9pt;mso-wrap-distance-top:0;mso-wrap-distance-right:9pt;mso-wrap-distance-bottom:0;mso-position-horizontal:absolute;mso-position-horizontal-relative:text;mso-position-vertical:absolute;mso-position-vertical-relative:text" from="-5.35pt,7.3pt" to="145.3pt,7.3pt" o:gfxdata="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" strokecolor="black [3213]" strokeweight="3pt">
                       <v:stroke joinstyle="miter"/>
                     </v:line>
                   </w:pict>
@@ -1297,579 +2044,21 @@
             <w:r>
               <w:rPr>
                 <w:noProof/>
+                <w:color w:val="FFFFFF" w:themeColor="background1"/>
               </w:rPr>
               <mc:AlternateContent>
                 <mc:Choice Requires="wps">
                   <w:drawing>
-                    <wp:anchor distT="0" distB="0" distL="114300" distR="114300" simplePos="0" relativeHeight="251684864" behindDoc="0" locked="0" layoutInCell="1" allowOverlap="1" wp14:anchorId="7677503F" wp14:editId="05ACD93F">
+                    <wp:anchor distT="0" distB="0" distL="114300" distR="114300" simplePos="0" relativeHeight="251669504" behindDoc="0" locked="0" layoutInCell="1" allowOverlap="1" wp14:anchorId="2B957B2B" wp14:editId="038B9B67">
                       <wp:simplePos x="0" y="0"/>
                       <wp:positionH relativeFrom="column">
-                        <wp:posOffset>1961515</wp:posOffset>
+                        <wp:posOffset>1637179</wp:posOffset>
                       </wp:positionH>
                       <wp:positionV relativeFrom="paragraph">
-                        <wp:posOffset>295910</wp:posOffset>
+                        <wp:posOffset>477262</wp:posOffset>
                       </wp:positionV>
-                      <wp:extent cx="1913255" cy="0"/>
-                      <wp:effectExtent l="0" t="12700" r="29845" b="25400"/>
-                      <wp:wrapNone/>
-                      <wp:docPr id="370865182" name="Straight Connector 21"/>
-                      <wp:cNvGraphicFramePr/>
-                      <a:graphic xmlns:a="http://schemas.openxmlformats.org/drawingml/2006/main">
-                        <a:graphicData uri="http://schemas.microsoft.com/office/word/2010/wordprocessingShape">
-                          <wps:wsp>
-                            <wps:cNvCnPr/>
-                            <wps:spPr>
-                              <a:xfrm>
-                                <a:off x="0" y="0"/>
-                                <a:ext cx="1913255" cy="0"/>
-                              </a:xfrm>
-                              <a:prstGeom prst="line">
-                                <a:avLst/>
-                              </a:prstGeom>
-                              <a:ln w="38100">
-                                <a:solidFill>
-                                  <a:schemeClr val="tx1"/>
-                                </a:solidFill>
-                              </a:ln>
-                            </wps:spPr>
-                            <wps:style>
-                              <a:lnRef idx="1">
-                                <a:schemeClr val="accent1"/>
-                              </a:lnRef>
-                              <a:fillRef idx="0">
-                                <a:schemeClr val="accent1"/>
-                              </a:fillRef>
-                              <a:effectRef idx="0">
-                                <a:schemeClr val="accent1"/>
-                              </a:effectRef>
-                              <a:fontRef idx="minor">
-                                <a:schemeClr val="tx1"/>
-                              </a:fontRef>
-                            </wps:style>
-                            <wps:bodyPr/>
-                          </wps:wsp>
-                        </a:graphicData>
-                      </a:graphic>
-                    </wp:anchor>
-                  </w:drawing>
-                </mc:Choice>
-                <mc:Fallback>
-                  <w:pict>
-                    <v:line w14:anchorId="054BA129" id="Straight Connector 21" o:spid="_x0000_s1026" style="position:absolute;z-index:251684864;visibility:visible;mso-wrap-style:square;mso-wrap-distance-left:9pt;mso-wrap-distance-top:0;mso-wrap-distance-right:9pt;mso-wrap-distance-bottom:0;mso-position-horizontal:absolute;mso-position-horizontal-relative:text;mso-position-vertical:absolute;mso-position-vertical-relative:text" from="154.45pt,23.3pt" to="305.1pt,23.3pt" o:gfxdata="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" strokecolor="black [3213]" strokeweight="3pt">
-                      <v:stroke joinstyle="miter"/>
-                    </v:line>
-                  </w:pict>
-                </mc:Fallback>
-              </mc:AlternateContent>
-            </w:r>
-            <w:r>
-              <w:rPr>
-                <w:noProof/>
-              </w:rPr>
-              <mc:AlternateContent>
-                <mc:Choice Requires="wps">
-                  <w:drawing>
-                    <wp:anchor distT="0" distB="0" distL="114300" distR="114300" simplePos="0" relativeHeight="251682816" behindDoc="0" locked="0" layoutInCell="1" allowOverlap="1" wp14:anchorId="7F448264" wp14:editId="676AC24C">
-                      <wp:simplePos x="0" y="0"/>
-                      <wp:positionH relativeFrom="column">
-                        <wp:posOffset>1961515</wp:posOffset>
-                      </wp:positionH>
-                      <wp:positionV relativeFrom="paragraph">
-                        <wp:posOffset>106045</wp:posOffset>
-                      </wp:positionV>
-                      <wp:extent cx="1913255" cy="0"/>
-                      <wp:effectExtent l="0" t="12700" r="29845" b="25400"/>
-                      <wp:wrapNone/>
-                      <wp:docPr id="1467328230" name="Straight Connector 21"/>
-                      <wp:cNvGraphicFramePr/>
-                      <a:graphic xmlns:a="http://schemas.openxmlformats.org/drawingml/2006/main">
-                        <a:graphicData uri="http://schemas.microsoft.com/office/word/2010/wordprocessingShape">
-                          <wps:wsp>
-                            <wps:cNvCnPr/>
-                            <wps:spPr>
-                              <a:xfrm>
-                                <a:off x="0" y="0"/>
-                                <a:ext cx="1913255" cy="0"/>
-                              </a:xfrm>
-                              <a:prstGeom prst="line">
-                                <a:avLst/>
-                              </a:prstGeom>
-                              <a:ln w="38100">
-                                <a:solidFill>
-                                  <a:schemeClr val="tx1"/>
-                                </a:solidFill>
-                              </a:ln>
-                            </wps:spPr>
-                            <wps:style>
-                              <a:lnRef idx="1">
-                                <a:schemeClr val="accent1"/>
-                              </a:lnRef>
-                              <a:fillRef idx="0">
-                                <a:schemeClr val="accent1"/>
-                              </a:fillRef>
-                              <a:effectRef idx="0">
-                                <a:schemeClr val="accent1"/>
-                              </a:effectRef>
-                              <a:fontRef idx="minor">
-                                <a:schemeClr val="tx1"/>
-                              </a:fontRef>
-                            </wps:style>
-                            <wps:bodyPr/>
-                          </wps:wsp>
-                        </a:graphicData>
-                      </a:graphic>
-                    </wp:anchor>
-                  </w:drawing>
-                </mc:Choice>
-                <mc:Fallback>
-                  <w:pict>
-                    <v:line w14:anchorId="77F0460E" id="Straight Connector 21" o:spid="_x0000_s1026" style="position:absolute;z-index:251682816;visibility:visible;mso-wrap-style:square;mso-wrap-distance-left:9pt;mso-wrap-distance-top:0;mso-wrap-distance-right:9pt;mso-wrap-distance-bottom:0;mso-position-horizontal:absolute;mso-position-horizontal-relative:text;mso-position-vertical:absolute;mso-position-vertical-relative:text" from="154.45pt,8.35pt" to="305.1pt,8.35pt" o:gfxdata="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" strokecolor="black [3213]" strokeweight="3pt">
-                      <v:stroke joinstyle="miter"/>
-                    </v:line>
-                  </w:pict>
-                </mc:Fallback>
-              </mc:AlternateContent>
-            </w:r>
-            <w:r>
-              <w:t>2</w:t>
-            </w:r>
-          </w:p>
-        </w:tc>
-        <w:tc>
-          <w:tcPr>
-            <w:tcW w:w="3039" w:type="dxa"/>
-            <w:tcBorders>
-              <w:top w:val="nil"/>
-              <w:left w:val="single" w:sz="4" w:space="0" w:color="auto"/>
-              <w:bottom w:val="nil"/>
-              <w:right w:val="single" w:sz="4" w:space="0" w:color="auto"/>
-            </w:tcBorders>
-          </w:tcPr>
-          <w:p>
-            <w:r>
-              <w:t>------------------------------------</w:t>
-            </w:r>
-          </w:p>
-        </w:tc>
-        <w:tc>
-          <w:tcPr>
-            <w:tcW w:w="3115" w:type="dxa"/>
-            <w:tcBorders>
-              <w:left w:val="single" w:sz="4" w:space="0" w:color="auto"/>
-            </w:tcBorders>
-          </w:tcPr>
-          <w:p>
-            <w:r>
-              <w:t>2</w:t>
-            </w:r>
-          </w:p>
-        </w:tc>
-      </w:tr>
-      <w:tr>
-        <w:tc>
-          <w:tcPr>
-            <w:tcW w:w="3196" w:type="dxa"/>
-            <w:tcBorders>
-              <w:right w:val="single" w:sz="4" w:space="0" w:color="auto"/>
-            </w:tcBorders>
-          </w:tcPr>
-          <w:p>
-            <w:r>
-              <w:t>3</w:t>
-            </w:r>
-          </w:p>
-        </w:tc>
-        <w:tc>
-          <w:tcPr>
-            <w:tcW w:w="3039" w:type="dxa"/>
-            <w:tcBorders>
-              <w:top w:val="nil"/>
-              <w:left w:val="single" w:sz="4" w:space="0" w:color="auto"/>
-              <w:bottom w:val="nil"/>
-              <w:right w:val="single" w:sz="4" w:space="0" w:color="auto"/>
-            </w:tcBorders>
-          </w:tcPr>
-          <w:p>
-            <w:r>
-              <w:t>------------------------------------</w:t>
-            </w:r>
-          </w:p>
-        </w:tc>
-        <w:tc>
-          <w:tcPr>
-            <w:tcW w:w="3115" w:type="dxa"/>
-            <w:tcBorders>
-              <w:left w:val="single" w:sz="4" w:space="0" w:color="auto"/>
-            </w:tcBorders>
-          </w:tcPr>
-          <w:p>
-            <w:r>
-              <w:t>3</w:t>
-            </w:r>
-          </w:p>
-        </w:tc>
-      </w:tr>
-      <w:tr>
-        <w:tc>
-          <w:tcPr>
-            <w:tcW w:w="3196" w:type="dxa"/>
-            <w:tcBorders>
-              <w:right w:val="single" w:sz="4" w:space="0" w:color="auto"/>
-            </w:tcBorders>
-          </w:tcPr>
-          <w:p>
-            <w:r>
-              <w:t>4</w:t>
-            </w:r>
-          </w:p>
-        </w:tc>
-        <w:tc>
-          <w:tcPr>
-            <w:tcW w:w="3039" w:type="dxa"/>
-            <w:tcBorders>
-              <w:top w:val="nil"/>
-              <w:left w:val="single" w:sz="4" w:space="0" w:color="auto"/>
-              <w:bottom w:val="nil"/>
-              <w:right w:val="single" w:sz="4" w:space="0" w:color="auto"/>
-            </w:tcBorders>
-          </w:tcPr>
-          <w:p>
-            <w:r>
-              <w:rPr>
-                <w:noProof/>
-              </w:rPr>
-              <mc:AlternateContent>
-                <mc:Choice Requires="wps">
-                  <w:drawing>
-                    <wp:anchor distT="0" distB="0" distL="114300" distR="114300" simplePos="0" relativeHeight="251665408" behindDoc="0" locked="0" layoutInCell="1" allowOverlap="1" wp14:anchorId="69A5E3EB" wp14:editId="3B36AB53">
-                      <wp:simplePos x="0" y="0"/>
-                      <wp:positionH relativeFrom="column">
-                        <wp:posOffset>1464945</wp:posOffset>
-                      </wp:positionH>
-                      <wp:positionV relativeFrom="paragraph">
-                        <wp:posOffset>108099</wp:posOffset>
-                      </wp:positionV>
-                      <wp:extent cx="0" cy="5356860"/>
-                      <wp:effectExtent l="12700" t="0" r="25400" b="27940"/>
-                      <wp:wrapNone/>
-                      <wp:docPr id="1195979369" name="Straight Connector 6"/>
-                      <wp:cNvGraphicFramePr/>
-                      <a:graphic xmlns:a="http://schemas.openxmlformats.org/drawingml/2006/main">
-                        <a:graphicData uri="http://schemas.microsoft.com/office/word/2010/wordprocessingShape">
-                          <wps:wsp>
-                            <wps:cNvCnPr/>
-                            <wps:spPr>
-                              <a:xfrm>
-                                <a:off x="0" y="0"/>
-                                <a:ext cx="0" cy="5356860"/>
-                              </a:xfrm>
-                              <a:prstGeom prst="line">
-                                <a:avLst/>
-                              </a:prstGeom>
-                              <a:ln w="38100">
-                                <a:solidFill>
-                                  <a:srgbClr val="0070C0"/>
-                                </a:solidFill>
-                              </a:ln>
-                            </wps:spPr>
-                            <wps:style>
-                              <a:lnRef idx="1">
-                                <a:schemeClr val="accent1"/>
-                              </a:lnRef>
-                              <a:fillRef idx="0">
-                                <a:schemeClr val="accent1"/>
-                              </a:fillRef>
-                              <a:effectRef idx="0">
-                                <a:schemeClr val="accent1"/>
-                              </a:effectRef>
-                              <a:fontRef idx="minor">
-                                <a:schemeClr val="tx1"/>
-                              </a:fontRef>
-                            </wps:style>
-                            <wps:bodyPr/>
-                          </wps:wsp>
-                        </a:graphicData>
-                      </a:graphic>
-                      <wp14:sizeRelV relativeFrom="margin">
-                        <wp14:pctHeight>0</wp14:pctHeight>
-                      </wp14:sizeRelV>
-                    </wp:anchor>
-                  </w:drawing>
-                </mc:Choice>
-                <mc:Fallback>
-                  <w:pict>
-                    <v:line w14:anchorId="71B95A9E" id="Straight Connector 6" o:spid="_x0000_s1026" style="position:absolute;z-index:251665408;visibility:visible;mso-wrap-style:square;mso-height-percent:0;mso-wrap-distance-left:9pt;mso-wrap-distance-top:0;mso-wrap-distance-right:9pt;mso-wrap-distance-bottom:0;mso-position-horizontal:absolute;mso-position-horizontal-relative:text;mso-position-vertical:absolute;mso-position-vertical-relative:text;mso-height-percent:0;mso-height-relative:margin" from="115.35pt,8.5pt" to="115.35pt,430.3pt" o:gfxdata="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" strokecolor="#0070c0" strokeweight="3pt">
-                      <v:stroke joinstyle="miter"/>
-                    </v:line>
-                  </w:pict>
-                </mc:Fallback>
-              </mc:AlternateContent>
-            </w:r>
-            <w:r>
-              <w:rPr>
-                <w:noProof/>
-              </w:rPr>
-              <mc:AlternateContent>
-                <mc:Choice Requires="wps">
-                  <w:drawing>
-                    <wp:anchor distT="0" distB="0" distL="114300" distR="114300" simplePos="0" relativeHeight="251673600" behindDoc="0" locked="0" layoutInCell="1" allowOverlap="1" wp14:anchorId="15474D0D" wp14:editId="1C89E440">
-                      <wp:simplePos x="0" y="0"/>
-                      <wp:positionH relativeFrom="column">
-                        <wp:posOffset>292361</wp:posOffset>
-                      </wp:positionH>
-                      <wp:positionV relativeFrom="paragraph">
-                        <wp:posOffset>108098</wp:posOffset>
-                      </wp:positionV>
-                      <wp:extent cx="0" cy="5357309"/>
-                      <wp:effectExtent l="12700" t="0" r="25400" b="27940"/>
-                      <wp:wrapNone/>
-                      <wp:docPr id="1435270240" name="Straight Connector 14"/>
-                      <wp:cNvGraphicFramePr/>
-                      <a:graphic xmlns:a="http://schemas.openxmlformats.org/drawingml/2006/main">
-                        <a:graphicData uri="http://schemas.microsoft.com/office/word/2010/wordprocessingShape">
-                          <wps:wsp>
-                            <wps:cNvCnPr/>
-                            <wps:spPr>
-                              <a:xfrm>
-                                <a:off x="0" y="0"/>
-                                <a:ext cx="0" cy="5357309"/>
-                              </a:xfrm>
-                              <a:prstGeom prst="line">
-                                <a:avLst/>
-                              </a:prstGeom>
-                              <a:ln w="38100">
-                                <a:solidFill>
-                                  <a:srgbClr val="0070C0"/>
-                                </a:solidFill>
-                              </a:ln>
-                            </wps:spPr>
-                            <wps:style>
-                              <a:lnRef idx="1">
-                                <a:schemeClr val="accent1"/>
-                              </a:lnRef>
-                              <a:fillRef idx="0">
-                                <a:schemeClr val="accent1"/>
-                              </a:fillRef>
-                              <a:effectRef idx="0">
-                                <a:schemeClr val="accent1"/>
-                              </a:effectRef>
-                              <a:fontRef idx="minor">
-                                <a:schemeClr val="tx1"/>
-                              </a:fontRef>
-                            </wps:style>
-                            <wps:bodyPr/>
-                          </wps:wsp>
-                        </a:graphicData>
-                      </a:graphic>
-                      <wp14:sizeRelV relativeFrom="margin">
-                        <wp14:pctHeight>0</wp14:pctHeight>
-                      </wp14:sizeRelV>
-                    </wp:anchor>
-                  </w:drawing>
-                </mc:Choice>
-                <mc:Fallback>
-                  <w:pict>
-                    <v:line w14:anchorId="660C6F91" id="Straight Connector 14" o:spid="_x0000_s1026" style="position:absolute;z-index:251673600;visibility:visible;mso-wrap-style:square;mso-height-percent:0;mso-wrap-distance-left:9pt;mso-wrap-distance-top:0;mso-wrap-distance-right:9pt;mso-wrap-distance-bottom:0;mso-position-horizontal:absolute;mso-position-horizontal-relative:text;mso-position-vertical:absolute;mso-position-vertical-relative:text;mso-height-percent:0;mso-height-relative:margin" from="23pt,8.5pt" to="23pt,430.35pt" o:gfxdata="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" strokecolor="#0070c0" strokeweight="3pt">
-                      <v:stroke joinstyle="miter"/>
-                    </v:line>
-                  </w:pict>
-                </mc:Fallback>
-              </mc:AlternateContent>
-            </w:r>
-            <w:r>
-              <w:rPr>
-                <w:noProof/>
-              </w:rPr>
-              <mc:AlternateContent>
-                <mc:Choice Requires="wps">
-                  <w:drawing>
-                    <wp:anchor distT="0" distB="0" distL="114300" distR="114300" simplePos="0" relativeHeight="251672576" behindDoc="0" locked="0" layoutInCell="1" allowOverlap="1" wp14:anchorId="6C0BF780" wp14:editId="71063799">
-                      <wp:simplePos x="0" y="0"/>
-                      <wp:positionH relativeFrom="column">
-                        <wp:posOffset>-51883</wp:posOffset>
-                      </wp:positionH>
-                      <wp:positionV relativeFrom="paragraph">
-                        <wp:posOffset>108099</wp:posOffset>
-                      </wp:positionV>
-                      <wp:extent cx="344244" cy="0"/>
-                      <wp:effectExtent l="0" t="12700" r="36830" b="25400"/>
-                      <wp:wrapNone/>
-                      <wp:docPr id="774162854" name="Straight Connector 13"/>
-                      <wp:cNvGraphicFramePr/>
-                      <a:graphic xmlns:a="http://schemas.openxmlformats.org/drawingml/2006/main">
-                        <a:graphicData uri="http://schemas.microsoft.com/office/word/2010/wordprocessingShape">
-                          <wps:wsp>
-                            <wps:cNvCnPr/>
-                            <wps:spPr>
-                              <a:xfrm>
-                                <a:off x="0" y="0"/>
-                                <a:ext cx="344244" cy="0"/>
-                              </a:xfrm>
-                              <a:prstGeom prst="line">
-                                <a:avLst/>
-                              </a:prstGeom>
-                              <a:ln w="38100">
-                                <a:solidFill>
-                                  <a:srgbClr val="0070C0"/>
-                                </a:solidFill>
-                              </a:ln>
-                            </wps:spPr>
-                            <wps:style>
-                              <a:lnRef idx="1">
-                                <a:schemeClr val="accent1"/>
-                              </a:lnRef>
-                              <a:fillRef idx="0">
-                                <a:schemeClr val="accent1"/>
-                              </a:fillRef>
-                              <a:effectRef idx="0">
-                                <a:schemeClr val="accent1"/>
-                              </a:effectRef>
-                              <a:fontRef idx="minor">
-                                <a:schemeClr val="tx1"/>
-                              </a:fontRef>
-                            </wps:style>
-                            <wps:bodyPr/>
-                          </wps:wsp>
-                        </a:graphicData>
-                      </a:graphic>
-                    </wp:anchor>
-                  </w:drawing>
-                </mc:Choice>
-                <mc:Fallback>
-                  <w:pict>
-                    <v:line w14:anchorId="096E2723" id="Straight Connector 13" o:spid="_x0000_s1026" style="position:absolute;z-index:251672576;visibility:visible;mso-wrap-style:square;mso-wrap-distance-left:9pt;mso-wrap-distance-top:0;mso-wrap-distance-right:9pt;mso-wrap-distance-bottom:0;mso-position-horizontal:absolute;mso-position-horizontal-relative:text;mso-position-vertical:absolute;mso-position-vertical-relative:text" from="-4.1pt,8.5pt" to="23pt,8.5pt" o:gfxdata="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" strokecolor="#0070c0" strokeweight="3pt">
-                      <v:stroke joinstyle="miter"/>
-                    </v:line>
-                  </w:pict>
-                </mc:Fallback>
-              </mc:AlternateContent>
-            </w:r>
-            <w:r>
-              <w:rPr>
-                <w:noProof/>
-              </w:rPr>
-              <mc:AlternateContent>
-                <mc:Choice Requires="wps">
-                  <w:drawing>
-                    <wp:anchor distT="0" distB="0" distL="114300" distR="114300" simplePos="0" relativeHeight="251664384" behindDoc="0" locked="0" layoutInCell="1" allowOverlap="1" wp14:anchorId="6D49F5D5" wp14:editId="168FEC4F">
-                      <wp:simplePos x="0" y="0"/>
-                      <wp:positionH relativeFrom="column">
-                        <wp:posOffset>1464945</wp:posOffset>
-                      </wp:positionH>
-                      <wp:positionV relativeFrom="paragraph">
-                        <wp:posOffset>108099</wp:posOffset>
-                      </wp:positionV>
-                      <wp:extent cx="398033" cy="0"/>
-                      <wp:effectExtent l="12700" t="12700" r="8890" b="25400"/>
-                      <wp:wrapNone/>
-                      <wp:docPr id="4229005" name="Straight Connector 5"/>
-                      <wp:cNvGraphicFramePr/>
-                      <a:graphic xmlns:a="http://schemas.openxmlformats.org/drawingml/2006/main">
-                        <a:graphicData uri="http://schemas.microsoft.com/office/word/2010/wordprocessingShape">
-                          <wps:wsp>
-                            <wps:cNvCnPr/>
-                            <wps:spPr>
-                              <a:xfrm flipH="1">
-                                <a:off x="0" y="0"/>
-                                <a:ext cx="398033" cy="0"/>
-                              </a:xfrm>
-                              <a:prstGeom prst="line">
-                                <a:avLst/>
-                              </a:prstGeom>
-                              <a:ln w="38100">
-                                <a:solidFill>
-                                  <a:srgbClr val="0070C0"/>
-                                </a:solidFill>
-                              </a:ln>
-                            </wps:spPr>
-                            <wps:style>
-                              <a:lnRef idx="1">
-                                <a:schemeClr val="accent1"/>
-                              </a:lnRef>
-                              <a:fillRef idx="0">
-                                <a:schemeClr val="accent1"/>
-                              </a:fillRef>
-                              <a:effectRef idx="0">
-                                <a:schemeClr val="accent1"/>
-                              </a:effectRef>
-                              <a:fontRef idx="minor">
-                                <a:schemeClr val="tx1"/>
-                              </a:fontRef>
-                            </wps:style>
-                            <wps:bodyPr/>
-                          </wps:wsp>
-                        </a:graphicData>
-                      </a:graphic>
-                    </wp:anchor>
-                  </w:drawing>
-                </mc:Choice>
-                <mc:Fallback>
-                  <w:pict>
-                    <v:line w14:anchorId="2D44FE8C" id="Straight Connector 5" o:spid="_x0000_s1026" style="position:absolute;flip:x;z-index:251664384;visibility:visible;mso-wrap-style:square;mso-wrap-distance-left:9pt;mso-wrap-distance-top:0;mso-wrap-distance-right:9pt;mso-wrap-distance-bottom:0;mso-position-horizontal:absolute;mso-position-horizontal-relative:text;mso-position-vertical:absolute;mso-position-vertical-relative:text" from="115.35pt,8.5pt" to="146.7pt,8.5pt" o:gfxdata="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" strokecolor="#0070c0" strokeweight="3pt">
-                      <v:stroke joinstyle="miter"/>
-                    </v:line>
-                  </w:pict>
-                </mc:Fallback>
-              </mc:AlternateContent>
-            </w:r>
-          </w:p>
-        </w:tc>
-        <w:tc>
-          <w:tcPr>
-            <w:tcW w:w="3115" w:type="dxa"/>
-            <w:tcBorders>
-              <w:left w:val="single" w:sz="4" w:space="0" w:color="auto"/>
-            </w:tcBorders>
-          </w:tcPr>
-          <w:p>
-            <w:r>
-              <w:t>4</w:t>
-            </w:r>
-          </w:p>
-        </w:tc>
-      </w:tr>
-      <w:tr>
-        <w:tc>
-          <w:tcPr>
-            <w:tcW w:w="3196" w:type="dxa"/>
-            <w:tcBorders>
-              <w:right w:val="single" w:sz="4" w:space="0" w:color="auto"/>
-            </w:tcBorders>
-          </w:tcPr>
-          <w:p>
-            <w:r>
-              <w:t>5</w:t>
-            </w:r>
-          </w:p>
-        </w:tc>
-        <w:tc>
-          <w:tcPr>
-            <w:tcW w:w="3039" w:type="dxa"/>
-            <w:tcBorders>
-              <w:top w:val="nil"/>
-              <w:left w:val="single" w:sz="4" w:space="0" w:color="auto"/>
-              <w:bottom w:val="nil"/>
-              <w:right w:val="single" w:sz="4" w:space="0" w:color="auto"/>
-            </w:tcBorders>
-          </w:tcPr>
-          <w:p>
-            <w:r>
-              <w:rPr>
-                <w:noProof/>
-              </w:rPr>
-              <mc:AlternateContent>
-                <mc:Choice Requires="wps">
-                  <w:drawing>
-                    <wp:anchor distT="0" distB="0" distL="114300" distR="114300" simplePos="0" relativeHeight="251669504" behindDoc="0" locked="0" layoutInCell="1" allowOverlap="1" wp14:anchorId="2B957B2B" wp14:editId="1DD53792">
-                      <wp:simplePos x="0" y="0"/>
-                      <wp:positionH relativeFrom="column">
-                        <wp:posOffset>1637067</wp:posOffset>
-                      </wp:positionH>
-                      <wp:positionV relativeFrom="paragraph">
-                        <wp:posOffset>109332</wp:posOffset>
-                      </wp:positionV>
-                      <wp:extent cx="0" cy="5034280"/>
-                      <wp:effectExtent l="12700" t="0" r="25400" b="33020"/>
+                      <wp:extent cx="0" cy="4661657"/>
+                      <wp:effectExtent l="12700" t="0" r="25400" b="37465"/>
                       <wp:wrapNone/>
                       <wp:docPr id="1731870785" name="Straight Connector 10"/>
                       <wp:cNvGraphicFramePr/>
@@ -1880,7 +2069,7 @@
                             <wps:spPr>
                               <a:xfrm>
                                 <a:off x="0" y="0"/>
-                                <a:ext cx="0" cy="5034280"/>
+                                <a:ext cx="0" cy="4661657"/>
                               </a:xfrm>
                               <a:prstGeom prst="line">
                                 <a:avLst/>
@@ -1920,7 +2109,7 @@
                 </mc:Choice>
                 <mc:Fallback>
                   <w:pict>
-                    <v:line w14:anchorId="4A9AF244" id="Straight Connector 10" o:spid="_x0000_s1026" style="position:absolute;z-index:251669504;visibility:visible;mso-wrap-style:square;mso-width-percent:0;mso-height-percent:0;mso-wrap-distance-left:9pt;mso-wrap-distance-top:0;mso-wrap-distance-right:9pt;mso-wrap-distance-bottom:0;mso-position-horizontal:absolute;mso-position-horizontal-relative:text;mso-position-vertical:absolute;mso-position-vertical-relative:text;mso-width-percent:0;mso-height-percent:0;mso-width-relative:margin;mso-height-relative:margin" from="128.9pt,8.6pt" to="128.9pt,405pt" o:gfxdata="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" strokecolor="#92d050" strokeweight="3pt">
+                    <v:line w14:anchorId="54DA2493" id="Straight Connector 10" o:spid="_x0000_s1026" style="position:absolute;z-index:251669504;visibility:visible;mso-wrap-style:square;mso-width-percent:0;mso-height-percent:0;mso-wrap-distance-left:9pt;mso-wrap-distance-top:0;mso-wrap-distance-right:9pt;mso-wrap-distance-bottom:0;mso-position-horizontal:absolute;mso-position-horizontal-relative:text;mso-position-vertical:absolute;mso-position-vertical-relative:text;mso-width-percent:0;mso-height-percent:0;mso-width-relative:margin;mso-height-relative:margin" from="128.9pt,37.6pt" to="128.9pt,404.65pt" o:gfxdata="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" strokecolor="#92d050" strokeweight="3pt">
                       <v:stroke joinstyle="miter"/>
                     </v:line>
                   </w:pict>
@@ -1930,20 +2119,21 @@
             <w:r>
               <w:rPr>
                 <w:noProof/>
+                <w:color w:val="FFFFFF" w:themeColor="background1"/>
               </w:rPr>
               <mc:AlternateContent>
                 <mc:Choice Requires="wps">
                   <w:drawing>
-                    <wp:anchor distT="0" distB="0" distL="114300" distR="114300" simplePos="0" relativeHeight="251677696" behindDoc="0" locked="0" layoutInCell="1" allowOverlap="1" wp14:anchorId="13019D7A" wp14:editId="2598E84B">
+                    <wp:anchor distT="0" distB="0" distL="114300" distR="114300" simplePos="0" relativeHeight="251677696" behindDoc="0" locked="0" layoutInCell="1" allowOverlap="1" wp14:anchorId="13019D7A" wp14:editId="16E2FF85">
                       <wp:simplePos x="0" y="0"/>
                       <wp:positionH relativeFrom="column">
-                        <wp:posOffset>109407</wp:posOffset>
+                        <wp:posOffset>109935</wp:posOffset>
                       </wp:positionH>
                       <wp:positionV relativeFrom="paragraph">
-                        <wp:posOffset>109332</wp:posOffset>
+                        <wp:posOffset>477262</wp:posOffset>
                       </wp:positionV>
-                      <wp:extent cx="0" cy="5034392"/>
-                      <wp:effectExtent l="12700" t="0" r="25400" b="33020"/>
+                      <wp:extent cx="2675" cy="4661657"/>
+                      <wp:effectExtent l="12700" t="0" r="35560" b="37465"/>
                       <wp:wrapNone/>
                       <wp:docPr id="1550799047" name="Straight Connector 18"/>
                       <wp:cNvGraphicFramePr/>
@@ -1952,9 +2142,9 @@
                           <wps:wsp>
                             <wps:cNvCnPr/>
                             <wps:spPr>
-                              <a:xfrm>
+                              <a:xfrm flipH="1">
                                 <a:off x="0" y="0"/>
-                                <a:ext cx="0" cy="5034392"/>
+                                <a:ext cx="2675" cy="4661657"/>
                               </a:xfrm>
                               <a:prstGeom prst="line">
                                 <a:avLst/>
@@ -1962,6 +2152,203 @@
                               <a:ln w="38100">
                                 <a:solidFill>
                                   <a:srgbClr val="92D050"/>
+                                </a:solidFill>
+                              </a:ln>
+                            </wps:spPr>
+                            <wps:style>
+                              <a:lnRef idx="1">
+                                <a:schemeClr val="accent1"/>
+                              </a:lnRef>
+                              <a:fillRef idx="0">
+                                <a:schemeClr val="accent1"/>
+                              </a:fillRef>
+                              <a:effectRef idx="0">
+                                <a:schemeClr val="accent1"/>
+                              </a:effectRef>
+                              <a:fontRef idx="minor">
+                                <a:schemeClr val="tx1"/>
+                              </a:fontRef>
+                            </wps:style>
+                            <wps:bodyPr/>
+                          </wps:wsp>
+                        </a:graphicData>
+                      </a:graphic>
+                      <wp14:sizeRelV relativeFrom="margin">
+                        <wp14:pctHeight>0</wp14:pctHeight>
+                      </wp14:sizeRelV>
+                    </wp:anchor>
+                  </w:drawing>
+                </mc:Choice>
+                <mc:Fallback>
+                  <w:pict>
+                    <v:line w14:anchorId="7D37B318" id="Straight Connector 18" o:spid="_x0000_s1026" style="position:absolute;flip:x;z-index:251677696;visibility:visible;mso-wrap-style:square;mso-height-percent:0;mso-wrap-distance-left:9pt;mso-wrap-distance-top:0;mso-wrap-distance-right:9pt;mso-wrap-distance-bottom:0;mso-position-horizontal:absolute;mso-position-horizontal-relative:text;mso-position-vertical:absolute;mso-position-vertical-relative:text;mso-height-percent:0;mso-height-relative:margin" from="8.65pt,37.6pt" to="8.85pt,404.65pt" o:gfxdata="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" strokecolor="#92d050" strokeweight="3pt">
+                      <v:stroke joinstyle="miter"/>
+                    </v:line>
+                  </w:pict>
+                </mc:Fallback>
+              </mc:AlternateContent>
+            </w:r>
+            <w:r>
+              <w:rPr>
+                <w:color w:val="FFFFFF" w:themeColor="background1"/>
+              </w:rPr>
+              <w:t>-------</w:t>
+            </w:r>
+          </w:p>
+        </w:tc>
+        <w:tc>
+          <w:tcPr>
+            <w:tcW w:w="3115" w:type="dxa"/>
+            <w:tcBorders>
+              <w:left w:val="single" w:sz="4" w:space="0" w:color="auto"/>
+            </w:tcBorders>
+          </w:tcPr>
+          <w:p>
+            <w:r>
+              <w:t>5</w:t>
+            </w:r>
+          </w:p>
+        </w:tc>
+      </w:tr>
+      <w:tr>
+        <w:tc>
+          <w:tcPr>
+            <w:tcW w:w="3196" w:type="dxa"/>
+            <w:tcBorders>
+              <w:right w:val="single" w:sz="4" w:space="0" w:color="auto"/>
+            </w:tcBorders>
+            <w:shd w:val="clear" w:color="auto" w:fill="FFC000"/>
+          </w:tcPr>
+          <w:p>
+            <w:r>
+              <w:t>6</w:t>
+            </w:r>
+          </w:p>
+        </w:tc>
+        <w:tc>
+          <w:tcPr>
+            <w:tcW w:w="3039" w:type="dxa"/>
+            <w:tcBorders>
+              <w:top w:val="nil"/>
+              <w:left w:val="single" w:sz="4" w:space="0" w:color="auto"/>
+              <w:bottom w:val="nil"/>
+              <w:right w:val="single" w:sz="4" w:space="0" w:color="auto"/>
+            </w:tcBorders>
+          </w:tcPr>
+          <w:p>
+            <w:pPr>
+              <w:rPr>
+                <w:color w:val="FFFFFF" w:themeColor="background1"/>
+              </w:rPr>
+            </w:pPr>
+            <w:r>
+              <w:rPr>
+                <w:noProof/>
+                <w:color w:val="FFFFFF" w:themeColor="background1"/>
+              </w:rPr>
+              <mc:AlternateContent>
+                <mc:Choice Requires="wps">
+                  <w:drawing>
+                    <wp:anchor distT="0" distB="0" distL="114300" distR="114300" simplePos="0" relativeHeight="251672576" behindDoc="0" locked="0" layoutInCell="1" allowOverlap="1" wp14:anchorId="6C0BF780" wp14:editId="48DD59B9">
+                      <wp:simplePos x="0" y="0"/>
+                      <wp:positionH relativeFrom="column">
+                        <wp:posOffset>-48679</wp:posOffset>
+                      </wp:positionH>
+                      <wp:positionV relativeFrom="paragraph">
+                        <wp:posOffset>89076</wp:posOffset>
+                      </wp:positionV>
+                      <wp:extent cx="266889" cy="0"/>
+                      <wp:effectExtent l="0" t="12700" r="25400" b="25400"/>
+                      <wp:wrapNone/>
+                      <wp:docPr id="774162854" name="Straight Connector 13"/>
+                      <wp:cNvGraphicFramePr/>
+                      <a:graphic xmlns:a="http://schemas.openxmlformats.org/drawingml/2006/main">
+                        <a:graphicData uri="http://schemas.microsoft.com/office/word/2010/wordprocessingShape">
+                          <wps:wsp>
+                            <wps:cNvCnPr/>
+                            <wps:spPr>
+                              <a:xfrm>
+                                <a:off x="0" y="0"/>
+                                <a:ext cx="266889" cy="0"/>
+                              </a:xfrm>
+                              <a:prstGeom prst="line">
+                                <a:avLst/>
+                              </a:prstGeom>
+                              <a:ln w="38100">
+                                <a:solidFill>
+                                  <a:srgbClr val="FFC000"/>
+                                </a:solidFill>
+                              </a:ln>
+                            </wps:spPr>
+                            <wps:style>
+                              <a:lnRef idx="1">
+                                <a:schemeClr val="accent1"/>
+                              </a:lnRef>
+                              <a:fillRef idx="0">
+                                <a:schemeClr val="accent1"/>
+                              </a:fillRef>
+                              <a:effectRef idx="0">
+                                <a:schemeClr val="accent1"/>
+                              </a:effectRef>
+                              <a:fontRef idx="minor">
+                                <a:schemeClr val="tx1"/>
+                              </a:fontRef>
+                            </wps:style>
+                            <wps:bodyPr/>
+                          </wps:wsp>
+                        </a:graphicData>
+                      </a:graphic>
+                      <wp14:sizeRelH relativeFrom="margin">
+                        <wp14:pctWidth>0</wp14:pctWidth>
+                      </wp14:sizeRelH>
+                    </wp:anchor>
+                  </w:drawing>
+                </mc:Choice>
+                <mc:Fallback>
+                  <w:pict>
+                    <v:line w14:anchorId="4FF8071B" id="Straight Connector 13" o:spid="_x0000_s1026" style="position:absolute;z-index:251672576;visibility:visible;mso-wrap-style:square;mso-width-percent:0;mso-wrap-distance-left:9pt;mso-wrap-distance-top:0;mso-wrap-distance-right:9pt;mso-wrap-distance-bottom:0;mso-position-horizontal:absolute;mso-position-horizontal-relative:text;mso-position-vertical:absolute;mso-position-vertical-relative:text;mso-width-percent:0;mso-width-relative:margin" from="-3.85pt,7pt" to="17.15pt,7pt" o:gfxdata="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" strokecolor="#ffc000" strokeweight="3pt">
+                      <v:stroke joinstyle="miter"/>
+                    </v:line>
+                  </w:pict>
+                </mc:Fallback>
+              </mc:AlternateContent>
+            </w:r>
+            <w:r>
+              <w:rPr>
+                <w:noProof/>
+                <w:color w:val="FFFFFF" w:themeColor="background1"/>
+              </w:rPr>
+              <mc:AlternateContent>
+                <mc:Choice Requires="wps">
+                  <w:drawing>
+                    <wp:anchor distT="0" distB="0" distL="114300" distR="114300" simplePos="0" relativeHeight="251664384" behindDoc="0" locked="0" layoutInCell="1" allowOverlap="1" wp14:anchorId="6D49F5D5" wp14:editId="4E465696">
+                      <wp:simplePos x="0" y="0"/>
+                      <wp:positionH relativeFrom="column">
+                        <wp:posOffset>1464945</wp:posOffset>
+                      </wp:positionH>
+                      <wp:positionV relativeFrom="paragraph">
+                        <wp:posOffset>78308</wp:posOffset>
+                      </wp:positionV>
+                      <wp:extent cx="397510" cy="0"/>
+                      <wp:effectExtent l="12700" t="12700" r="8890" b="25400"/>
+                      <wp:wrapNone/>
+                      <wp:docPr id="4229005" name="Straight Connector 5"/>
+                      <wp:cNvGraphicFramePr/>
+                      <a:graphic xmlns:a="http://schemas.openxmlformats.org/drawingml/2006/main">
+                        <a:graphicData uri="http://schemas.microsoft.com/office/word/2010/wordprocessingShape">
+                          <wps:wsp>
+                            <wps:cNvCnPr/>
+                            <wps:spPr>
+                              <a:xfrm flipH="1">
+                                <a:off x="0" y="0"/>
+                                <a:ext cx="397510" cy="0"/>
+                              </a:xfrm>
+                              <a:prstGeom prst="line">
+                                <a:avLst/>
+                              </a:prstGeom>
+                              <a:ln w="38100">
+                                <a:solidFill>
+                                  <a:srgbClr val="FFC000"/>
                                 </a:solidFill>
                               </a:ln>
                             </wps:spPr>
@@ -1988,32 +2375,81 @@
                 </mc:Choice>
                 <mc:Fallback>
                   <w:pict>
-                    <v:line w14:anchorId="60B5F85B" id="Straight Connector 18" o:spid="_x0000_s1026" style="position:absolute;z-index:251677696;visibility:visible;mso-wrap-style:square;mso-wrap-distance-left:9pt;mso-wrap-distance-top:0;mso-wrap-distance-right:9pt;mso-wrap-distance-bottom:0;mso-position-horizontal:absolute;mso-position-horizontal-relative:text;mso-position-vertical:absolute;mso-position-vertical-relative:text" from="8.6pt,8.6pt" to="8.6pt,405pt" o:gfxdata="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" strokecolor="#92d050" strokeweight="3pt">
+                    <v:line w14:anchorId="00F958F7" id="Straight Connector 5" o:spid="_x0000_s1026" style="position:absolute;flip:x;z-index:251664384;visibility:visible;mso-wrap-style:square;mso-wrap-distance-left:9pt;mso-wrap-distance-top:0;mso-wrap-distance-right:9pt;mso-wrap-distance-bottom:0;mso-position-horizontal:absolute;mso-position-horizontal-relative:text;mso-position-vertical:absolute;mso-position-vertical-relative:text" from="115.35pt,6.15pt" to="146.65pt,6.15pt" o:gfxdata="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" strokecolor="#ffc000" strokeweight="3pt">
                       <v:stroke joinstyle="miter"/>
                     </v:line>
                   </w:pict>
                 </mc:Fallback>
               </mc:AlternateContent>
             </w:r>
+          </w:p>
+        </w:tc>
+        <w:tc>
+          <w:tcPr>
+            <w:tcW w:w="3115" w:type="dxa"/>
+            <w:tcBorders>
+              <w:left w:val="single" w:sz="4" w:space="0" w:color="auto"/>
+            </w:tcBorders>
+            <w:shd w:val="clear" w:color="auto" w:fill="FFC000"/>
+          </w:tcPr>
+          <w:p>
+            <w:r>
+              <w:t>6</w:t>
+            </w:r>
+          </w:p>
+        </w:tc>
+      </w:tr>
+      <w:tr>
+        <w:tc>
+          <w:tcPr>
+            <w:tcW w:w="3196" w:type="dxa"/>
+            <w:tcBorders>
+              <w:right w:val="single" w:sz="4" w:space="0" w:color="auto"/>
+            </w:tcBorders>
+            <w:shd w:val="clear" w:color="auto" w:fill="92D050"/>
+          </w:tcPr>
+          <w:p>
+            <w:r>
+              <w:t>7</w:t>
+            </w:r>
+          </w:p>
+        </w:tc>
+        <w:tc>
+          <w:tcPr>
+            <w:tcW w:w="3039" w:type="dxa"/>
+            <w:tcBorders>
+              <w:top w:val="nil"/>
+              <w:left w:val="single" w:sz="4" w:space="0" w:color="auto"/>
+              <w:bottom w:val="nil"/>
+              <w:right w:val="single" w:sz="4" w:space="0" w:color="auto"/>
+            </w:tcBorders>
+          </w:tcPr>
+          <w:p>
+            <w:pPr>
+              <w:rPr>
+                <w:color w:val="FFFFFF" w:themeColor="background1"/>
+              </w:rPr>
+            </w:pPr>
             <w:r>
               <w:rPr>
                 <w:noProof/>
+                <w:color w:val="FFFFFF" w:themeColor="background1"/>
               </w:rPr>
               <mc:AlternateContent>
                 <mc:Choice Requires="wps">
                   <w:drawing>
-                    <wp:anchor distT="0" distB="0" distL="114300" distR="114300" simplePos="0" relativeHeight="251676672" behindDoc="0" locked="0" layoutInCell="1" allowOverlap="1" wp14:anchorId="2B158B98" wp14:editId="76145CD6">
+                    <wp:anchor distT="0" distB="0" distL="114300" distR="114300" simplePos="0" relativeHeight="251673600" behindDoc="0" locked="0" layoutInCell="1" allowOverlap="1" wp14:anchorId="15474D0D" wp14:editId="6EC7DF47">
                       <wp:simplePos x="0" y="0"/>
                       <wp:positionH relativeFrom="column">
-                        <wp:posOffset>-51883</wp:posOffset>
+                        <wp:posOffset>214914</wp:posOffset>
                       </wp:positionH>
                       <wp:positionV relativeFrom="paragraph">
-                        <wp:posOffset>109332</wp:posOffset>
+                        <wp:posOffset>-102668</wp:posOffset>
                       </wp:positionV>
-                      <wp:extent cx="161364" cy="0"/>
-                      <wp:effectExtent l="0" t="12700" r="29210" b="25400"/>
+                      <wp:extent cx="1784" cy="5003692"/>
+                      <wp:effectExtent l="12700" t="0" r="36830" b="26035"/>
                       <wp:wrapNone/>
-                      <wp:docPr id="217986435" name="Straight Connector 17"/>
+                      <wp:docPr id="1435270240" name="Straight Connector 14"/>
                       <wp:cNvGraphicFramePr/>
                       <a:graphic xmlns:a="http://schemas.openxmlformats.org/drawingml/2006/main">
                         <a:graphicData uri="http://schemas.microsoft.com/office/word/2010/wordprocessingShape">
@@ -2022,7 +2458,79 @@
                             <wps:spPr>
                               <a:xfrm>
                                 <a:off x="0" y="0"/>
-                                <a:ext cx="161364" cy="0"/>
+                                <a:ext cx="1784" cy="5003692"/>
+                              </a:xfrm>
+                              <a:prstGeom prst="line">
+                                <a:avLst/>
+                              </a:prstGeom>
+                              <a:ln w="38100">
+                                <a:solidFill>
+                                  <a:srgbClr val="FFC000"/>
+                                </a:solidFill>
+                              </a:ln>
+                            </wps:spPr>
+                            <wps:style>
+                              <a:lnRef idx="1">
+                                <a:schemeClr val="accent1"/>
+                              </a:lnRef>
+                              <a:fillRef idx="0">
+                                <a:schemeClr val="accent1"/>
+                              </a:fillRef>
+                              <a:effectRef idx="0">
+                                <a:schemeClr val="accent1"/>
+                              </a:effectRef>
+                              <a:fontRef idx="minor">
+                                <a:schemeClr val="tx1"/>
+                              </a:fontRef>
+                            </wps:style>
+                            <wps:bodyPr/>
+                          </wps:wsp>
+                        </a:graphicData>
+                      </a:graphic>
+                      <wp14:sizeRelV relativeFrom="margin">
+                        <wp14:pctHeight>0</wp14:pctHeight>
+                      </wp14:sizeRelV>
+                    </wp:anchor>
+                  </w:drawing>
+                </mc:Choice>
+                <mc:Fallback>
+                  <w:pict>
+                    <v:line w14:anchorId="4A0FB7DD" id="Straight Connector 14" o:spid="_x0000_s1026" style="position:absolute;z-index:251673600;visibility:visible;mso-wrap-style:square;mso-height-percent:0;mso-wrap-distance-left:9pt;mso-wrap-distance-top:0;mso-wrap-distance-right:9pt;mso-wrap-distance-bottom:0;mso-position-horizontal:absolute;mso-position-horizontal-relative:text;mso-position-vertical:absolute;mso-position-vertical-relative:text;mso-height-percent:0;mso-height-relative:margin" from="16.9pt,-8.1pt" to="17.05pt,385.9pt" o:gfxdata="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" strokecolor="#ffc000" strokeweight="3pt">
+                      <v:stroke joinstyle="miter"/>
+                    </v:line>
+                  </w:pict>
+                </mc:Fallback>
+              </mc:AlternateContent>
+            </w:r>
+            <w:r>
+              <w:rPr>
+                <w:noProof/>
+                <w:color w:val="FFFFFF" w:themeColor="background1"/>
+              </w:rPr>
+              <mc:AlternateContent>
+                <mc:Choice Requires="wps">
+                  <w:drawing>
+                    <wp:anchor distT="0" distB="0" distL="114300" distR="114300" simplePos="0" relativeHeight="251668480" behindDoc="0" locked="0" layoutInCell="1" allowOverlap="1" wp14:anchorId="42A35CCB" wp14:editId="2B3B8D10">
+                      <wp:simplePos x="0" y="0"/>
+                      <wp:positionH relativeFrom="column">
+                        <wp:posOffset>1637030</wp:posOffset>
+                      </wp:positionH>
+                      <wp:positionV relativeFrom="paragraph">
+                        <wp:posOffset>97587</wp:posOffset>
+                      </wp:positionV>
+                      <wp:extent cx="224790" cy="0"/>
+                      <wp:effectExtent l="12700" t="12700" r="16510" b="25400"/>
+                      <wp:wrapNone/>
+                      <wp:docPr id="524515752" name="Straight Connector 9"/>
+                      <wp:cNvGraphicFramePr/>
+                      <a:graphic xmlns:a="http://schemas.openxmlformats.org/drawingml/2006/main">
+                        <a:graphicData uri="http://schemas.microsoft.com/office/word/2010/wordprocessingShape">
+                          <wps:wsp>
+                            <wps:cNvCnPr/>
+                            <wps:spPr>
+                              <a:xfrm flipH="1">
+                                <a:off x="0" y="0"/>
+                                <a:ext cx="224790" cy="0"/>
                               </a:xfrm>
                               <a:prstGeom prst="line">
                                 <a:avLst/>
@@ -2056,7 +2564,7 @@
                 </mc:Choice>
                 <mc:Fallback>
                   <w:pict>
-                    <v:line w14:anchorId="5BD896B0" id="Straight Connector 17" o:spid="_x0000_s1026" style="position:absolute;z-index:251676672;visibility:visible;mso-wrap-style:square;mso-wrap-distance-left:9pt;mso-wrap-distance-top:0;mso-wrap-distance-right:9pt;mso-wrap-distance-bottom:0;mso-position-horizontal:absolute;mso-position-horizontal-relative:text;mso-position-vertical:absolute;mso-position-vertical-relative:text" from="-4.1pt,8.6pt" to="8.6pt,8.6pt" o:gfxdata="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" strokecolor="#92d050" strokeweight="3pt">
+                    <v:line w14:anchorId="14CCD1E2" id="Straight Connector 9" o:spid="_x0000_s1026" style="position:absolute;flip:x;z-index:251668480;visibility:visible;mso-wrap-style:square;mso-wrap-distance-left:9pt;mso-wrap-distance-top:0;mso-wrap-distance-right:9pt;mso-wrap-distance-bottom:0;mso-position-horizontal:absolute;mso-position-horizontal-relative:text;mso-position-vertical:absolute;mso-position-vertical-relative:text" from="128.9pt,7.7pt" to="146.6pt,7.7pt" o:gfxdata="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" strokecolor="#92d050" strokeweight="3pt">
                       <v:stroke joinstyle="miter"/>
                     </v:line>
                   </w:pict>
@@ -2066,31 +2574,32 @@
             <w:r>
               <w:rPr>
                 <w:noProof/>
+                <w:color w:val="FFFFFF" w:themeColor="background1"/>
               </w:rPr>
               <mc:AlternateContent>
                 <mc:Choice Requires="wps">
                   <w:drawing>
-                    <wp:anchor distT="0" distB="0" distL="114300" distR="114300" simplePos="0" relativeHeight="251668480" behindDoc="0" locked="0" layoutInCell="1" allowOverlap="1" wp14:anchorId="42A35CCB" wp14:editId="063A648C">
+                    <wp:anchor distT="0" distB="0" distL="114300" distR="114300" simplePos="0" relativeHeight="251676672" behindDoc="0" locked="0" layoutInCell="1" allowOverlap="1" wp14:anchorId="2B158B98" wp14:editId="68559A51">
                       <wp:simplePos x="0" y="0"/>
                       <wp:positionH relativeFrom="column">
-                        <wp:posOffset>1637067</wp:posOffset>
+                        <wp:posOffset>-51435</wp:posOffset>
                       </wp:positionH>
                       <wp:positionV relativeFrom="paragraph">
-                        <wp:posOffset>109332</wp:posOffset>
+                        <wp:posOffset>88468</wp:posOffset>
                       </wp:positionV>
-                      <wp:extent cx="225388" cy="0"/>
-                      <wp:effectExtent l="12700" t="12700" r="16510" b="25400"/>
+                      <wp:extent cx="161290" cy="0"/>
+                      <wp:effectExtent l="0" t="12700" r="29210" b="25400"/>
                       <wp:wrapNone/>
-                      <wp:docPr id="524515752" name="Straight Connector 9"/>
+                      <wp:docPr id="217986435" name="Straight Connector 17"/>
                       <wp:cNvGraphicFramePr/>
                       <a:graphic xmlns:a="http://schemas.openxmlformats.org/drawingml/2006/main">
                         <a:graphicData uri="http://schemas.microsoft.com/office/word/2010/wordprocessingShape">
                           <wps:wsp>
                             <wps:cNvCnPr/>
                             <wps:spPr>
-                              <a:xfrm flipH="1">
+                              <a:xfrm>
                                 <a:off x="0" y="0"/>
-                                <a:ext cx="225388" cy="0"/>
+                                <a:ext cx="161290" cy="0"/>
                               </a:xfrm>
                               <a:prstGeom prst="line">
                                 <a:avLst/>
@@ -2124,7 +2633,7 @@
                 </mc:Choice>
                 <mc:Fallback>
                   <w:pict>
-                    <v:line w14:anchorId="650CFC29" id="Straight Connector 9" o:spid="_x0000_s1026" style="position:absolute;flip:x;z-index:251668480;visibility:visible;mso-wrap-style:square;mso-wrap-distance-left:9pt;mso-wrap-distance-top:0;mso-wrap-distance-right:9pt;mso-wrap-distance-bottom:0;mso-position-horizontal:absolute;mso-position-horizontal-relative:text;mso-position-vertical:absolute;mso-position-vertical-relative:text" from="128.9pt,8.6pt" to="146.65pt,8.6pt" o:gfxdata="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" strokecolor="#92d050" strokeweight="3pt">
+                    <v:line w14:anchorId="0CAF8B0B" id="Straight Connector 17" o:spid="_x0000_s1026" style="position:absolute;z-index:251676672;visibility:visible;mso-wrap-style:square;mso-wrap-distance-left:9pt;mso-wrap-distance-top:0;mso-wrap-distance-right:9pt;mso-wrap-distance-bottom:0;mso-position-horizontal:absolute;mso-position-horizontal-relative:text;mso-position-vertical:absolute;mso-position-vertical-relative:text" from="-4.05pt,6.95pt" to="8.65pt,6.95pt" o:gfxdata="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" strokecolor="#92d050" strokeweight="3pt">
                       <v:stroke joinstyle="miter"/>
                     </v:line>
                   </w:pict>
@@ -2139,10 +2648,11 @@
             <w:tcBorders>
               <w:left w:val="single" w:sz="4" w:space="0" w:color="auto"/>
             </w:tcBorders>
-          </w:tcPr>
-          <w:p>
-            <w:r>
-              <w:t>5</w:t>
+            <w:shd w:val="clear" w:color="auto" w:fill="92D050"/>
+          </w:tcPr>
+          <w:p>
+            <w:r>
+              <w:t>7</w:t>
             </w:r>
           </w:p>
         </w:tc>
@@ -2157,7 +2667,7 @@
           </w:tcPr>
           <w:p>
             <w:r>
-              <w:t>6</w:t>
+              <w:t>8</w:t>
             </w:r>
           </w:p>
         </w:tc>
@@ -2172,7 +2682,15 @@
             </w:tcBorders>
           </w:tcPr>
           <w:p>
-            <w:r>
+            <w:pPr>
+              <w:rPr>
+                <w:color w:val="FFFFFF" w:themeColor="background1"/>
+              </w:rPr>
+            </w:pPr>
+            <w:r>
+              <w:rPr>
+                <w:color w:val="FFFFFF" w:themeColor="background1"/>
+              </w:rPr>
               <w:t>------------------------------------</w:t>
             </w:r>
           </w:p>
@@ -2186,7 +2704,7 @@
           </w:tcPr>
           <w:p>
             <w:r>
-              <w:t>6</w:t>
+              <w:t>8</w:t>
             </w:r>
           </w:p>
         </w:tc>
@@ -2201,7 +2719,7 @@
           </w:tcPr>
           <w:p>
             <w:r>
-              <w:t>7</w:t>
+              <w:t>9</w:t>
             </w:r>
           </w:p>
         </w:tc>
@@ -2216,7 +2734,15 @@
             </w:tcBorders>
           </w:tcPr>
           <w:p>
-            <w:r>
+            <w:pPr>
+              <w:rPr>
+                <w:color w:val="FFFFFF" w:themeColor="background1"/>
+              </w:rPr>
+            </w:pPr>
+            <w:r>
+              <w:rPr>
+                <w:color w:val="FFFFFF" w:themeColor="background1"/>
+              </w:rPr>
               <w:t>------------------------------------</w:t>
             </w:r>
           </w:p>
@@ -2230,7 +2756,7 @@
           </w:tcPr>
           <w:p>
             <w:r>
-              <w:t>7</w:t>
+              <w:t>9</w:t>
             </w:r>
           </w:p>
         </w:tc>
@@ -2245,7 +2771,7 @@
           </w:tcPr>
           <w:p>
             <w:r>
-              <w:t>8</w:t>
+              <w:t>10</w:t>
             </w:r>
           </w:p>
         </w:tc>
@@ -2260,7 +2786,15 @@
             </w:tcBorders>
           </w:tcPr>
           <w:p>
-            <w:r>
+            <w:pPr>
+              <w:rPr>
+                <w:color w:val="FFFFFF" w:themeColor="background1"/>
+              </w:rPr>
+            </w:pPr>
+            <w:r>
+              <w:rPr>
+                <w:color w:val="FFFFFF" w:themeColor="background1"/>
+              </w:rPr>
               <w:t>------------------------------------</w:t>
             </w:r>
           </w:p>
@@ -2274,7 +2808,7 @@
           </w:tcPr>
           <w:p>
             <w:r>
-              <w:t>8</w:t>
+              <w:t>10</w:t>
             </w:r>
           </w:p>
         </w:tc>
@@ -2289,7 +2823,7 @@
           </w:tcPr>
           <w:p>
             <w:r>
-              <w:t>9</w:t>
+              <w:t>11</w:t>
             </w:r>
           </w:p>
         </w:tc>
@@ -2304,97 +2838,15 @@
             </w:tcBorders>
           </w:tcPr>
           <w:p>
-            <w:r>
-              <w:t>------------------------------------</w:t>
-            </w:r>
-          </w:p>
-        </w:tc>
-        <w:tc>
-          <w:tcPr>
-            <w:tcW w:w="3115" w:type="dxa"/>
-            <w:tcBorders>
-              <w:left w:val="single" w:sz="4" w:space="0" w:color="auto"/>
-            </w:tcBorders>
-          </w:tcPr>
-          <w:p>
-            <w:r>
-              <w:t>9</w:t>
-            </w:r>
-          </w:p>
-        </w:tc>
-      </w:tr>
-      <w:tr>
-        <w:tc>
-          <w:tcPr>
-            <w:tcW w:w="3196" w:type="dxa"/>
-            <w:tcBorders>
-              <w:right w:val="single" w:sz="4" w:space="0" w:color="auto"/>
-            </w:tcBorders>
-          </w:tcPr>
-          <w:p>
-            <w:r>
-              <w:t>10</w:t>
-            </w:r>
-          </w:p>
-        </w:tc>
-        <w:tc>
-          <w:tcPr>
-            <w:tcW w:w="3039" w:type="dxa"/>
-            <w:tcBorders>
-              <w:top w:val="nil"/>
-              <w:left w:val="single" w:sz="4" w:space="0" w:color="auto"/>
-              <w:bottom w:val="nil"/>
-              <w:right w:val="single" w:sz="4" w:space="0" w:color="auto"/>
-            </w:tcBorders>
-          </w:tcPr>
-          <w:p>
-            <w:r>
-              <w:t>------------------------------------</w:t>
-            </w:r>
-          </w:p>
-        </w:tc>
-        <w:tc>
-          <w:tcPr>
-            <w:tcW w:w="3115" w:type="dxa"/>
-            <w:tcBorders>
-              <w:left w:val="single" w:sz="4" w:space="0" w:color="auto"/>
-            </w:tcBorders>
-          </w:tcPr>
-          <w:p>
-            <w:r>
-              <w:t>10</w:t>
-            </w:r>
-          </w:p>
-        </w:tc>
-      </w:tr>
-      <w:tr>
-        <w:tc>
-          <w:tcPr>
-            <w:tcW w:w="3196" w:type="dxa"/>
-            <w:tcBorders>
-              <w:right w:val="single" w:sz="4" w:space="0" w:color="auto"/>
-            </w:tcBorders>
-          </w:tcPr>
-          <w:p>
-            <w:r>
-              <w:t>11</w:t>
-            </w:r>
-          </w:p>
-        </w:tc>
-        <w:tc>
-          <w:tcPr>
-            <w:tcW w:w="3039" w:type="dxa"/>
-            <w:tcBorders>
-              <w:top w:val="nil"/>
-              <w:left w:val="single" w:sz="4" w:space="0" w:color="auto"/>
-              <w:bottom w:val="nil"/>
-              <w:right w:val="single" w:sz="4" w:space="0" w:color="auto"/>
-            </w:tcBorders>
-          </w:tcPr>
-          <w:p>
+            <w:pPr>
+              <w:rPr>
+                <w:color w:val="FFFFFF" w:themeColor="background1"/>
+              </w:rPr>
+            </w:pPr>
             <w:r>
               <w:rPr>
                 <w:noProof/>
+                <w:color w:val="FFFFFF" w:themeColor="background1"/>
               </w:rPr>
               <mc:AlternateContent>
                 <mc:Choice Requires="wps">
@@ -2501,7 +2953,15 @@
             </w:tcBorders>
           </w:tcPr>
           <w:p>
-            <w:r>
+            <w:pPr>
+              <w:rPr>
+                <w:color w:val="FFFFFF" w:themeColor="background1"/>
+              </w:rPr>
+            </w:pPr>
+            <w:r>
+              <w:rPr>
+                <w:color w:val="FFFFFF" w:themeColor="background1"/>
+              </w:rPr>
               <w:t>------------------------------------</w:t>
             </w:r>
           </w:p>
@@ -2544,7 +3004,13 @@
               <w:right w:val="single" w:sz="4" w:space="0" w:color="auto"/>
             </w:tcBorders>
           </w:tcPr>
-          <w:p/>
+          <w:p>
+            <w:pPr>
+              <w:rPr>
+                <w:color w:val="FFFFFF" w:themeColor="background1"/>
+              </w:rPr>
+            </w:pPr>
+          </w:p>
         </w:tc>
         <w:tc>
           <w:tcPr>
@@ -2585,7 +3051,15 @@
             </w:tcBorders>
           </w:tcPr>
           <w:p>
-            <w:r>
+            <w:pPr>
+              <w:rPr>
+                <w:color w:val="FFFFFF" w:themeColor="background1"/>
+              </w:rPr>
+            </w:pPr>
+            <w:r>
+              <w:rPr>
+                <w:color w:val="FFFFFF" w:themeColor="background1"/>
+              </w:rPr>
               <w:t>------------------------------------</w:t>
             </w:r>
           </w:p>
@@ -2629,7 +3103,15 @@
             </w:tcBorders>
           </w:tcPr>
           <w:p>
-            <w:r>
+            <w:pPr>
+              <w:rPr>
+                <w:color w:val="FFFFFF" w:themeColor="background1"/>
+              </w:rPr>
+            </w:pPr>
+            <w:r>
+              <w:rPr>
+                <w:color w:val="FFFFFF" w:themeColor="background1"/>
+              </w:rPr>
               <w:t>------------------------------------</w:t>
             </w:r>
           </w:p>
@@ -2673,7 +3155,15 @@
             </w:tcBorders>
           </w:tcPr>
           <w:p>
-            <w:r>
+            <w:pPr>
+              <w:rPr>
+                <w:color w:val="FFFFFF" w:themeColor="background1"/>
+              </w:rPr>
+            </w:pPr>
+            <w:r>
+              <w:rPr>
+                <w:color w:val="FFFFFF" w:themeColor="background1"/>
+              </w:rPr>
               <w:t>------------------------------------</w:t>
             </w:r>
           </w:p>
@@ -2717,7 +3207,15 @@
             </w:tcBorders>
           </w:tcPr>
           <w:p>
-            <w:r>
+            <w:pPr>
+              <w:rPr>
+                <w:color w:val="FFFFFF" w:themeColor="background1"/>
+              </w:rPr>
+            </w:pPr>
+            <w:r>
+              <w:rPr>
+                <w:color w:val="FFFFFF" w:themeColor="background1"/>
+              </w:rPr>
               <w:t>------------------------------------</w:t>
             </w:r>
           </w:p>
@@ -2761,7 +3259,15 @@
             </w:tcBorders>
           </w:tcPr>
           <w:p>
-            <w:r>
+            <w:pPr>
+              <w:rPr>
+                <w:color w:val="FFFFFF" w:themeColor="background1"/>
+              </w:rPr>
+            </w:pPr>
+            <w:r>
+              <w:rPr>
+                <w:color w:val="FFFFFF" w:themeColor="background1"/>
+              </w:rPr>
               <w:t>------------------------------------</w:t>
             </w:r>
           </w:p>
@@ -2805,7 +3311,15 @@
             </w:tcBorders>
           </w:tcPr>
           <w:p>
-            <w:r>
+            <w:pPr>
+              <w:rPr>
+                <w:color w:val="FFFFFF" w:themeColor="background1"/>
+              </w:rPr>
+            </w:pPr>
+            <w:r>
+              <w:rPr>
+                <w:color w:val="FFFFFF" w:themeColor="background1"/>
+              </w:rPr>
               <w:t>------------------------------------</w:t>
             </w:r>
           </w:p>
@@ -2849,7 +3363,15 @@
             </w:tcBorders>
           </w:tcPr>
           <w:p>
-            <w:r>
+            <w:pPr>
+              <w:rPr>
+                <w:color w:val="FFFFFF" w:themeColor="background1"/>
+              </w:rPr>
+            </w:pPr>
+            <w:r>
+              <w:rPr>
+                <w:color w:val="FFFFFF" w:themeColor="background1"/>
+              </w:rPr>
               <w:t>------------------------------------</w:t>
             </w:r>
           </w:p>
@@ -2892,7 +3414,13 @@
               <w:right w:val="single" w:sz="4" w:space="0" w:color="auto"/>
             </w:tcBorders>
           </w:tcPr>
-          <w:p/>
+          <w:p>
+            <w:pPr>
+              <w:rPr>
+                <w:color w:val="FFFFFF" w:themeColor="background1"/>
+              </w:rPr>
+            </w:pPr>
+          </w:p>
         </w:tc>
         <w:tc>
           <w:tcPr>
@@ -2932,7 +3460,13 @@
               <w:right w:val="single" w:sz="4" w:space="0" w:color="auto"/>
             </w:tcBorders>
           </w:tcPr>
-          <w:p/>
+          <w:p>
+            <w:pPr>
+              <w:rPr>
+                <w:color w:val="FFFFFF" w:themeColor="background1"/>
+              </w:rPr>
+            </w:pPr>
+          </w:p>
         </w:tc>
         <w:tc>
           <w:tcPr>
@@ -2973,7 +3507,15 @@
             </w:tcBorders>
           </w:tcPr>
           <w:p>
-            <w:r>
+            <w:pPr>
+              <w:rPr>
+                <w:color w:val="FFFFFF" w:themeColor="background1"/>
+              </w:rPr>
+            </w:pPr>
+            <w:r>
+              <w:rPr>
+                <w:color w:val="FFFFFF" w:themeColor="background1"/>
+              </w:rPr>
               <w:t>------------------------------------</w:t>
             </w:r>
           </w:p>
@@ -3016,7 +3558,13 @@
               <w:right w:val="single" w:sz="4" w:space="0" w:color="auto"/>
             </w:tcBorders>
           </w:tcPr>
-          <w:p/>
+          <w:p>
+            <w:pPr>
+              <w:rPr>
+                <w:color w:val="FFFFFF" w:themeColor="background1"/>
+              </w:rPr>
+            </w:pPr>
+          </w:p>
         </w:tc>
         <w:tc>
           <w:tcPr>
@@ -3057,7 +3605,15 @@
             </w:tcBorders>
           </w:tcPr>
           <w:p>
-            <w:r>
+            <w:pPr>
+              <w:rPr>
+                <w:color w:val="FFFFFF" w:themeColor="background1"/>
+              </w:rPr>
+            </w:pPr>
+            <w:r>
+              <w:rPr>
+                <w:color w:val="FFFFFF" w:themeColor="background1"/>
+              </w:rPr>
               <w:t>------------------------------------</w:t>
             </w:r>
           </w:p>
@@ -3100,7 +3656,13 @@
               <w:right w:val="single" w:sz="4" w:space="0" w:color="auto"/>
             </w:tcBorders>
           </w:tcPr>
-          <w:p/>
+          <w:p>
+            <w:pPr>
+              <w:rPr>
+                <w:color w:val="FFFFFF" w:themeColor="background1"/>
+              </w:rPr>
+            </w:pPr>
+          </w:p>
         </w:tc>
         <w:tc>
           <w:tcPr>
@@ -3140,7 +3702,13 @@
               <w:right w:val="single" w:sz="4" w:space="0" w:color="auto"/>
             </w:tcBorders>
           </w:tcPr>
-          <w:p/>
+          <w:p>
+            <w:pPr>
+              <w:rPr>
+                <w:color w:val="FFFFFF" w:themeColor="background1"/>
+              </w:rPr>
+            </w:pPr>
+          </w:p>
         </w:tc>
         <w:tc>
           <w:tcPr>
@@ -3180,7 +3748,13 @@
               <w:right w:val="single" w:sz="4" w:space="0" w:color="auto"/>
             </w:tcBorders>
           </w:tcPr>
-          <w:p/>
+          <w:p>
+            <w:pPr>
+              <w:rPr>
+                <w:color w:val="FFFFFF" w:themeColor="background1"/>
+              </w:rPr>
+            </w:pPr>
+          </w:p>
         </w:tc>
         <w:tc>
           <w:tcPr>
@@ -3220,7 +3794,13 @@
               <w:right w:val="single" w:sz="4" w:space="0" w:color="auto"/>
             </w:tcBorders>
           </w:tcPr>
-          <w:p/>
+          <w:p>
+            <w:pPr>
+              <w:rPr>
+                <w:color w:val="FFFFFF" w:themeColor="background1"/>
+              </w:rPr>
+            </w:pPr>
+          </w:p>
         </w:tc>
         <w:tc>
           <w:tcPr>
@@ -3260,7 +3840,13 @@
               <w:right w:val="single" w:sz="4" w:space="0" w:color="auto"/>
             </w:tcBorders>
           </w:tcPr>
-          <w:p/>
+          <w:p>
+            <w:pPr>
+              <w:rPr>
+                <w:color w:val="FFFFFF" w:themeColor="background1"/>
+              </w:rPr>
+            </w:pPr>
+          </w:p>
         </w:tc>
         <w:tc>
           <w:tcPr>
@@ -3285,18 +3871,18 @@
         <mc:AlternateContent>
           <mc:Choice Requires="wps">
             <w:drawing>
-              <wp:anchor distT="0" distB="0" distL="114300" distR="114300" simplePos="0" relativeHeight="251679744" behindDoc="0" locked="0" layoutInCell="1" allowOverlap="1" wp14:anchorId="147C9D63" wp14:editId="56F2F3C7">
+              <wp:anchor distT="0" distB="0" distL="114300" distR="114300" simplePos="0" relativeHeight="251670528" behindDoc="0" locked="0" layoutInCell="1" allowOverlap="1" wp14:anchorId="309625E7" wp14:editId="45FEB600">
                 <wp:simplePos x="0" y="0"/>
                 <wp:positionH relativeFrom="column">
-                  <wp:posOffset>1134932</wp:posOffset>
+                  <wp:posOffset>3735421</wp:posOffset>
                 </wp:positionH>
                 <wp:positionV relativeFrom="paragraph">
-                  <wp:posOffset>142016</wp:posOffset>
+                  <wp:posOffset>125189</wp:posOffset>
                 </wp:positionV>
-                <wp:extent cx="0" cy="257885"/>
-                <wp:effectExtent l="12700" t="0" r="25400" b="34290"/>
+                <wp:extent cx="1860956" cy="8741"/>
+                <wp:effectExtent l="0" t="12700" r="31750" b="29845"/>
                 <wp:wrapNone/>
-                <wp:docPr id="446852064" name="Straight Connector 20"/>
+                <wp:docPr id="451558920" name="Straight Connector 11"/>
                 <wp:cNvGraphicFramePr/>
                 <a:graphic xmlns:a="http://schemas.openxmlformats.org/drawingml/2006/main">
                   <a:graphicData uri="http://schemas.microsoft.com/office/word/2010/wordprocessingShape">
@@ -3305,7 +3891,7 @@
                       <wps:spPr>
                         <a:xfrm>
                           <a:off x="0" y="0"/>
-                          <a:ext cx="0" cy="257885"/>
+                          <a:ext cx="1860956" cy="8741"/>
                         </a:xfrm>
                         <a:prstGeom prst="line">
                           <a:avLst/>
@@ -3334,12 +3920,18 @@
                     </wps:wsp>
                   </a:graphicData>
                 </a:graphic>
+                <wp14:sizeRelH relativeFrom="margin">
+                  <wp14:pctWidth>0</wp14:pctWidth>
+                </wp14:sizeRelH>
+                <wp14:sizeRelV relativeFrom="margin">
+                  <wp14:pctHeight>0</wp14:pctHeight>
+                </wp14:sizeRelV>
               </wp:anchor>
             </w:drawing>
           </mc:Choice>
           <mc:Fallback>
             <w:pict>
-              <v:line w14:anchorId="779D417C" id="Straight Connector 20" o:spid="_x0000_s1026" style="position:absolute;z-index:251679744;visibility:visible;mso-wrap-style:square;mso-wrap-distance-left:9pt;mso-wrap-distance-top:0;mso-wrap-distance-right:9pt;mso-wrap-distance-bottom:0;mso-position-horizontal:absolute;mso-position-horizontal-relative:text;mso-position-vertical:absolute;mso-position-vertical-relative:text" from="89.35pt,11.2pt" to="89.35pt,31.5pt" o:gfxdata="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" strokecolor="#92d050" strokeweight="3pt">
+              <v:line w14:anchorId="4E236942" id="Straight Connector 11" o:spid="_x0000_s1026" style="position:absolute;z-index:251670528;visibility:visible;mso-wrap-style:square;mso-width-percent:0;mso-height-percent:0;mso-wrap-distance-left:9pt;mso-wrap-distance-top:0;mso-wrap-distance-right:9pt;mso-wrap-distance-bottom:0;mso-position-horizontal:absolute;mso-position-horizontal-relative:text;mso-position-vertical:absolute;mso-position-vertical-relative:text;mso-width-percent:0;mso-height-percent:0;mso-width-relative:margin;mso-height-relative:margin" from="294.15pt,9.85pt" to="440.7pt,10.55pt" o:gfxdata="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" strokecolor="#92d050" strokeweight="3pt">
                 <v:stroke joinstyle="miter"/>
               </v:line>
             </w:pict>
@@ -3353,81 +3945,13 @@
         <mc:AlternateContent>
           <mc:Choice Requires="wps">
             <w:drawing>
-              <wp:anchor distT="0" distB="0" distL="114300" distR="114300" simplePos="0" relativeHeight="251678720" behindDoc="0" locked="0" layoutInCell="1" allowOverlap="1" wp14:anchorId="7D0CE9ED" wp14:editId="79EB1E7F">
+              <wp:anchor distT="0" distB="0" distL="114300" distR="114300" simplePos="0" relativeHeight="251671552" behindDoc="0" locked="0" layoutInCell="1" allowOverlap="1" wp14:anchorId="08FDB858" wp14:editId="6E5B1A71">
                 <wp:simplePos x="0" y="0"/>
                 <wp:positionH relativeFrom="column">
-                  <wp:posOffset>1134932</wp:posOffset>
+                  <wp:posOffset>5591891</wp:posOffset>
                 </wp:positionH>
                 <wp:positionV relativeFrom="paragraph">
-                  <wp:posOffset>141717</wp:posOffset>
-                </wp:positionV>
-                <wp:extent cx="1075764" cy="0"/>
-                <wp:effectExtent l="12700" t="12700" r="16510" b="25400"/>
-                <wp:wrapNone/>
-                <wp:docPr id="16180187" name="Straight Connector 19"/>
-                <wp:cNvGraphicFramePr/>
-                <a:graphic xmlns:a="http://schemas.openxmlformats.org/drawingml/2006/main">
-                  <a:graphicData uri="http://schemas.microsoft.com/office/word/2010/wordprocessingShape">
-                    <wps:wsp>
-                      <wps:cNvCnPr/>
-                      <wps:spPr>
-                        <a:xfrm flipH="1">
-                          <a:off x="0" y="0"/>
-                          <a:ext cx="1075764" cy="0"/>
-                        </a:xfrm>
-                        <a:prstGeom prst="line">
-                          <a:avLst/>
-                        </a:prstGeom>
-                        <a:ln w="38100">
-                          <a:solidFill>
-                            <a:srgbClr val="92D050"/>
-                          </a:solidFill>
-                        </a:ln>
-                      </wps:spPr>
-                      <wps:style>
-                        <a:lnRef idx="1">
-                          <a:schemeClr val="accent1"/>
-                        </a:lnRef>
-                        <a:fillRef idx="0">
-                          <a:schemeClr val="accent1"/>
-                        </a:fillRef>
-                        <a:effectRef idx="0">
-                          <a:schemeClr val="accent1"/>
-                        </a:effectRef>
-                        <a:fontRef idx="minor">
-                          <a:schemeClr val="tx1"/>
-                        </a:fontRef>
-                      </wps:style>
-                      <wps:bodyPr/>
-                    </wps:wsp>
-                  </a:graphicData>
-                </a:graphic>
-              </wp:anchor>
-            </w:drawing>
-          </mc:Choice>
-          <mc:Fallback>
-            <w:pict>
-              <v:line w14:anchorId="32DA6B5E" id="Straight Connector 19" o:spid="_x0000_s1026" style="position:absolute;flip:x;z-index:251678720;visibility:visible;mso-wrap-style:square;mso-wrap-distance-left:9pt;mso-wrap-distance-top:0;mso-wrap-distance-right:9pt;mso-wrap-distance-bottom:0;mso-position-horizontal:absolute;mso-position-horizontal-relative:text;mso-position-vertical:absolute;mso-position-vertical-relative:text" from="89.35pt,11.15pt" to="174.05pt,11.15pt" o:gfxdata="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" strokecolor="#92d050" strokeweight="3pt">
-                <v:stroke joinstyle="miter"/>
-              </v:line>
-            </w:pict>
-          </mc:Fallback>
-        </mc:AlternateContent>
-      </w:r>
-      <w:r>
-        <w:rPr>
-          <w:noProof/>
-        </w:rPr>
-        <mc:AlternateContent>
-          <mc:Choice Requires="wps">
-            <w:drawing>
-              <wp:anchor distT="0" distB="0" distL="114300" distR="114300" simplePos="0" relativeHeight="251671552" behindDoc="0" locked="0" layoutInCell="1" allowOverlap="1" wp14:anchorId="08FDB858" wp14:editId="1623AFD7">
-                <wp:simplePos x="0" y="0"/>
-                <wp:positionH relativeFrom="column">
-                  <wp:posOffset>5222277</wp:posOffset>
-                </wp:positionH>
-                <wp:positionV relativeFrom="paragraph">
-                  <wp:posOffset>120501</wp:posOffset>
+                  <wp:posOffset>120015</wp:posOffset>
                 </wp:positionV>
                 <wp:extent cx="561" cy="279512"/>
                 <wp:effectExtent l="12700" t="0" r="25400" b="25400"/>
@@ -3481,7 +4005,7 @@
           </mc:Choice>
           <mc:Fallback>
             <w:pict>
-              <v:line w14:anchorId="3A60FD67" id="Straight Connector 12" o:spid="_x0000_s1026" style="position:absolute;flip:x;z-index:251671552;visibility:visible;mso-wrap-style:square;mso-width-percent:0;mso-height-percent:0;mso-wrap-distance-left:9pt;mso-wrap-distance-top:0;mso-wrap-distance-right:9pt;mso-wrap-distance-bottom:0;mso-position-horizontal:absolute;mso-position-horizontal-relative:text;mso-position-vertical:absolute;mso-position-vertical-relative:text;mso-width-percent:0;mso-height-percent:0;mso-width-relative:margin;mso-height-relative:margin" from="411.2pt,9.5pt" to="411.25pt,31.5pt" o:gfxdata="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" strokecolor="#92d050" strokeweight="3pt">
+              <v:line w14:anchorId="2C21642E" id="Straight Connector 12" o:spid="_x0000_s1026" style="position:absolute;flip:x;z-index:251671552;visibility:visible;mso-wrap-style:square;mso-width-percent:0;mso-height-percent:0;mso-wrap-distance-left:9pt;mso-wrap-distance-top:0;mso-wrap-distance-right:9pt;mso-wrap-distance-bottom:0;mso-position-horizontal:absolute;mso-position-horizontal-relative:text;mso-position-vertical:absolute;mso-position-vertical-relative:text;mso-width-percent:0;mso-height-percent:0;mso-width-relative:margin;mso-height-relative:margin" from="440.3pt,9.45pt" to="440.35pt,31.45pt" o:gfxdata="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" strokecolor="#92d050" strokeweight="3pt">
                 <v:stroke joinstyle="miter"/>
               </v:line>
             </w:pict>
@@ -3495,18 +4019,89 @@
         <mc:AlternateContent>
           <mc:Choice Requires="wps">
             <w:drawing>
-              <wp:anchor distT="0" distB="0" distL="114300" distR="114300" simplePos="0" relativeHeight="251670528" behindDoc="0" locked="0" layoutInCell="1" allowOverlap="1" wp14:anchorId="309625E7" wp14:editId="21034967">
+              <wp:anchor distT="0" distB="0" distL="114300" distR="114300" simplePos="0" relativeHeight="251678720" behindDoc="0" locked="0" layoutInCell="1" allowOverlap="1" wp14:anchorId="7D0CE9ED" wp14:editId="251BD585">
                 <wp:simplePos x="0" y="0"/>
                 <wp:positionH relativeFrom="column">
-                  <wp:posOffset>3738245</wp:posOffset>
+                  <wp:posOffset>1656673</wp:posOffset>
                 </wp:positionH>
                 <wp:positionV relativeFrom="paragraph">
-                  <wp:posOffset>123265</wp:posOffset>
+                  <wp:posOffset>144645</wp:posOffset>
                 </wp:positionV>
-                <wp:extent cx="1483995" cy="0"/>
-                <wp:effectExtent l="0" t="12700" r="27305" b="25400"/>
+                <wp:extent cx="550397" cy="0"/>
+                <wp:effectExtent l="12700" t="12700" r="8890" b="25400"/>
                 <wp:wrapNone/>
-                <wp:docPr id="451558920" name="Straight Connector 11"/>
+                <wp:docPr id="16180187" name="Straight Connector 19"/>
+                <wp:cNvGraphicFramePr/>
+                <a:graphic xmlns:a="http://schemas.openxmlformats.org/drawingml/2006/main">
+                  <a:graphicData uri="http://schemas.microsoft.com/office/word/2010/wordprocessingShape">
+                    <wps:wsp>
+                      <wps:cNvCnPr/>
+                      <wps:spPr>
+                        <a:xfrm flipH="1">
+                          <a:off x="0" y="0"/>
+                          <a:ext cx="550397" cy="0"/>
+                        </a:xfrm>
+                        <a:prstGeom prst="line">
+                          <a:avLst/>
+                        </a:prstGeom>
+                        <a:ln w="38100">
+                          <a:solidFill>
+                            <a:srgbClr val="92D050"/>
+                          </a:solidFill>
+                        </a:ln>
+                      </wps:spPr>
+                      <wps:style>
+                        <a:lnRef idx="1">
+                          <a:schemeClr val="accent1"/>
+                        </a:lnRef>
+                        <a:fillRef idx="0">
+                          <a:schemeClr val="accent1"/>
+                        </a:fillRef>
+                        <a:effectRef idx="0">
+                          <a:schemeClr val="accent1"/>
+                        </a:effectRef>
+                        <a:fontRef idx="minor">
+                          <a:schemeClr val="tx1"/>
+                        </a:fontRef>
+                      </wps:style>
+                      <wps:bodyPr/>
+                    </wps:wsp>
+                  </a:graphicData>
+                </a:graphic>
+                <wp14:sizeRelH relativeFrom="margin">
+                  <wp14:pctWidth>0</wp14:pctWidth>
+                </wp14:sizeRelH>
+              </wp:anchor>
+            </w:drawing>
+          </mc:Choice>
+          <mc:Fallback>
+            <w:pict>
+              <v:line w14:anchorId="1377FD5B" id="Straight Connector 19" o:spid="_x0000_s1026" style="position:absolute;flip:x;z-index:251678720;visibility:visible;mso-wrap-style:square;mso-width-percent:0;mso-wrap-distance-left:9pt;mso-wrap-distance-top:0;mso-wrap-distance-right:9pt;mso-wrap-distance-bottom:0;mso-position-horizontal:absolute;mso-position-horizontal-relative:text;mso-position-vertical:absolute;mso-position-vertical-relative:text;mso-width-percent:0;mso-width-relative:margin" from="130.45pt,11.4pt" to="173.8pt,11.4pt" o:gfxdata="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" strokecolor="#92d050" strokeweight="3pt">
+                <v:stroke joinstyle="miter"/>
+              </v:line>
+            </w:pict>
+          </mc:Fallback>
+        </mc:AlternateContent>
+      </w:r>
+      <w:r>
+        <w:rPr>
+          <w:noProof/>
+        </w:rPr>
+        <mc:AlternateContent>
+          <mc:Choice Requires="wps">
+            <w:drawing>
+              <wp:anchor distT="0" distB="0" distL="114300" distR="114300" simplePos="0" relativeHeight="251679744" behindDoc="0" locked="0" layoutInCell="1" allowOverlap="1" wp14:anchorId="147C9D63" wp14:editId="04726B0A">
+                <wp:simplePos x="0" y="0"/>
+                <wp:positionH relativeFrom="column">
+                  <wp:posOffset>1660038</wp:posOffset>
+                </wp:positionH>
+                <wp:positionV relativeFrom="paragraph">
+                  <wp:posOffset>122150</wp:posOffset>
+                </wp:positionV>
+                <wp:extent cx="0" cy="257885"/>
+                <wp:effectExtent l="12700" t="0" r="25400" b="34290"/>
+                <wp:wrapNone/>
+                <wp:docPr id="446852064" name="Straight Connector 20"/>
                 <wp:cNvGraphicFramePr/>
                 <a:graphic xmlns:a="http://schemas.openxmlformats.org/drawingml/2006/main">
                   <a:graphicData uri="http://schemas.microsoft.com/office/word/2010/wordprocessingShape">
@@ -3515,7 +4110,7 @@
                       <wps:spPr>
                         <a:xfrm>
                           <a:off x="0" y="0"/>
-                          <a:ext cx="1483995" cy="0"/>
+                          <a:ext cx="0" cy="257885"/>
                         </a:xfrm>
                         <a:prstGeom prst="line">
                           <a:avLst/>
@@ -3523,6 +4118,76 @@
                         <a:ln w="38100">
                           <a:solidFill>
                             <a:srgbClr val="92D050"/>
+                          </a:solidFill>
+                        </a:ln>
+                      </wps:spPr>
+                      <wps:style>
+                        <a:lnRef idx="1">
+                          <a:schemeClr val="accent1"/>
+                        </a:lnRef>
+                        <a:fillRef idx="0">
+                          <a:schemeClr val="accent1"/>
+                        </a:fillRef>
+                        <a:effectRef idx="0">
+                          <a:schemeClr val="accent1"/>
+                        </a:effectRef>
+                        <a:fontRef idx="minor">
+                          <a:schemeClr val="tx1"/>
+                        </a:fontRef>
+                      </wps:style>
+                      <wps:bodyPr/>
+                    </wps:wsp>
+                  </a:graphicData>
+                </a:graphic>
+              </wp:anchor>
+            </w:drawing>
+          </mc:Choice>
+          <mc:Fallback>
+            <w:pict>
+              <v:line w14:anchorId="6EB59985" id="Straight Connector 20" o:spid="_x0000_s1026" style="position:absolute;z-index:251679744;visibility:visible;mso-wrap-style:square;mso-wrap-distance-left:9pt;mso-wrap-distance-top:0;mso-wrap-distance-right:9pt;mso-wrap-distance-bottom:0;mso-position-horizontal:absolute;mso-position-horizontal-relative:text;mso-position-vertical:absolute;mso-position-vertical-relative:text" from="130.7pt,9.6pt" to="130.7pt,29.9pt" o:gfxdata="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" strokecolor="#92d050" strokeweight="3pt">
+                <v:stroke joinstyle="miter"/>
+              </v:line>
+            </w:pict>
+          </mc:Fallback>
+        </mc:AlternateContent>
+      </w:r>
+    </w:p>
+    <w:p>
+      <w:r>
+        <w:rPr>
+          <w:noProof/>
+        </w:rPr>
+        <mc:AlternateContent>
+          <mc:Choice Requires="wps">
+            <w:drawing>
+              <wp:anchor distT="0" distB="0" distL="114300" distR="114300" simplePos="0" relativeHeight="251674624" behindDoc="0" locked="0" layoutInCell="1" allowOverlap="1" wp14:anchorId="5365C514" wp14:editId="04CD952B">
+                <wp:simplePos x="0" y="0"/>
+                <wp:positionH relativeFrom="column">
+                  <wp:posOffset>956283</wp:posOffset>
+                </wp:positionH>
+                <wp:positionV relativeFrom="paragraph">
+                  <wp:posOffset>80848</wp:posOffset>
+                </wp:positionV>
+                <wp:extent cx="1361872" cy="9322"/>
+                <wp:effectExtent l="12700" t="12700" r="10160" b="29210"/>
+                <wp:wrapNone/>
+                <wp:docPr id="1784810867" name="Straight Connector 15"/>
+                <wp:cNvGraphicFramePr/>
+                <a:graphic xmlns:a="http://schemas.openxmlformats.org/drawingml/2006/main">
+                  <a:graphicData uri="http://schemas.microsoft.com/office/word/2010/wordprocessingShape">
+                    <wps:wsp>
+                      <wps:cNvCnPr/>
+                      <wps:spPr>
+                        <a:xfrm flipH="1">
+                          <a:off x="0" y="0"/>
+                          <a:ext cx="1361872" cy="9322"/>
+                        </a:xfrm>
+                        <a:prstGeom prst="line">
+                          <a:avLst/>
+                        </a:prstGeom>
+                        <a:ln w="38100">
+                          <a:solidFill>
+                            <a:srgbClr val="FFC000"/>
                           </a:solidFill>
                         </a:ln>
                       </wps:spPr>
@@ -3555,15 +4220,13 @@
           </mc:Choice>
           <mc:Fallback>
             <w:pict>
-              <v:line w14:anchorId="10E0D7C0" id="Straight Connector 11" o:spid="_x0000_s1026" style="position:absolute;z-index:251670528;visibility:visible;mso-wrap-style:square;mso-width-percent:0;mso-height-percent:0;mso-wrap-distance-left:9pt;mso-wrap-distance-top:0;mso-wrap-distance-right:9pt;mso-wrap-distance-bottom:0;mso-position-horizontal:absolute;mso-position-horizontal-relative:text;mso-position-vertical:absolute;mso-position-vertical-relative:text;mso-width-percent:0;mso-height-percent:0;mso-width-relative:margin;mso-height-relative:margin" from="294.35pt,9.7pt" to="411.2pt,9.7pt" o:gfxdata="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" strokecolor="#92d050" strokeweight="3pt">
+              <v:line w14:anchorId="172B17D3" id="Straight Connector 15" o:spid="_x0000_s1026" style="position:absolute;flip:x;z-index:251674624;visibility:visible;mso-wrap-style:square;mso-width-percent:0;mso-height-percent:0;mso-wrap-distance-left:9pt;mso-wrap-distance-top:0;mso-wrap-distance-right:9pt;mso-wrap-distance-bottom:0;mso-position-horizontal:absolute;mso-position-horizontal-relative:text;mso-position-vertical:absolute;mso-position-vertical-relative:text;mso-width-percent:0;mso-height-percent:0;mso-width-relative:margin;mso-height-relative:margin" from="75.3pt,6.35pt" to="182.55pt,7.1pt" o:gfxdata="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" strokecolor="#ffc000" strokeweight="3pt">
                 <v:stroke joinstyle="miter"/>
               </v:line>
             </w:pict>
           </mc:Fallback>
         </mc:AlternateContent>
       </w:r>
-    </w:p>
-    <w:p>
       <w:r>
         <w:rPr>
           <w:noProof/>
@@ -3571,18 +4234,92 @@
         <mc:AlternateContent>
           <mc:Choice Requires="wps">
             <w:drawing>
-              <wp:anchor distT="0" distB="0" distL="114300" distR="114300" simplePos="0" relativeHeight="251675648" behindDoc="0" locked="0" layoutInCell="1" allowOverlap="1" wp14:anchorId="79CD25FA" wp14:editId="150D8701">
+              <wp:anchor distT="0" distB="0" distL="114300" distR="114300" simplePos="0" relativeHeight="251666432" behindDoc="0" locked="0" layoutInCell="1" allowOverlap="1" wp14:anchorId="05251AF4" wp14:editId="0E299037">
                 <wp:simplePos x="0" y="0"/>
                 <wp:positionH relativeFrom="column">
-                  <wp:posOffset>674295</wp:posOffset>
+                  <wp:posOffset>3570051</wp:posOffset>
                 </wp:positionH>
                 <wp:positionV relativeFrom="paragraph">
-                  <wp:posOffset>88228</wp:posOffset>
+                  <wp:posOffset>82077</wp:posOffset>
                 </wp:positionV>
-                <wp:extent cx="0" cy="128905"/>
+                <wp:extent cx="1355117" cy="2972"/>
+                <wp:effectExtent l="0" t="12700" r="29210" b="35560"/>
+                <wp:wrapNone/>
+                <wp:docPr id="645052686" name="Straight Connector 7"/>
+                <wp:cNvGraphicFramePr/>
+                <a:graphic xmlns:a="http://schemas.openxmlformats.org/drawingml/2006/main">
+                  <a:graphicData uri="http://schemas.microsoft.com/office/word/2010/wordprocessingShape">
+                    <wps:wsp>
+                      <wps:cNvCnPr/>
+                      <wps:spPr>
+                        <a:xfrm flipV="1">
+                          <a:off x="0" y="0"/>
+                          <a:ext cx="1355117" cy="2972"/>
+                        </a:xfrm>
+                        <a:prstGeom prst="line">
+                          <a:avLst/>
+                        </a:prstGeom>
+                        <a:ln w="38100">
+                          <a:solidFill>
+                            <a:srgbClr val="FFC000"/>
+                          </a:solidFill>
+                        </a:ln>
+                      </wps:spPr>
+                      <wps:style>
+                        <a:lnRef idx="1">
+                          <a:schemeClr val="accent1"/>
+                        </a:lnRef>
+                        <a:fillRef idx="0">
+                          <a:schemeClr val="accent1"/>
+                        </a:fillRef>
+                        <a:effectRef idx="0">
+                          <a:schemeClr val="accent1"/>
+                        </a:effectRef>
+                        <a:fontRef idx="minor">
+                          <a:schemeClr val="tx1"/>
+                        </a:fontRef>
+                      </wps:style>
+                      <wps:bodyPr/>
+                    </wps:wsp>
+                  </a:graphicData>
+                </a:graphic>
+                <wp14:sizeRelH relativeFrom="margin">
+                  <wp14:pctWidth>0</wp14:pctWidth>
+                </wp14:sizeRelH>
+                <wp14:sizeRelV relativeFrom="margin">
+                  <wp14:pctHeight>0</wp14:pctHeight>
+                </wp14:sizeRelV>
+              </wp:anchor>
+            </w:drawing>
+          </mc:Choice>
+          <mc:Fallback>
+            <w:pict>
+              <v:line w14:anchorId="518E7A29" id="Straight Connector 7" o:spid="_x0000_s1026" style="position:absolute;flip:y;z-index:251666432;visibility:visible;mso-wrap-style:square;mso-width-percent:0;mso-height-percent:0;mso-wrap-distance-left:9pt;mso-wrap-distance-top:0;mso-wrap-distance-right:9pt;mso-wrap-distance-bottom:0;mso-position-horizontal:absolute;mso-position-horizontal-relative:text;mso-position-vertical:absolute;mso-position-vertical-relative:text;mso-width-percent:0;mso-height-percent:0;mso-width-relative:margin;mso-height-relative:margin" from="281.1pt,6.45pt" to="387.8pt,6.7pt" o:gfxdata="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" strokecolor="#ffc000" strokeweight="3pt">
+                <v:stroke joinstyle="miter"/>
+              </v:line>
+            </w:pict>
+          </mc:Fallback>
+        </mc:AlternateContent>
+      </w:r>
+      <w:r>
+        <w:rPr>
+          <w:noProof/>
+        </w:rPr>
+        <mc:AlternateContent>
+          <mc:Choice Requires="wps">
+            <w:drawing>
+              <wp:anchor distT="0" distB="0" distL="114300" distR="114300" simplePos="0" relativeHeight="251667456" behindDoc="0" locked="0" layoutInCell="1" allowOverlap="1" wp14:anchorId="7A6AF473" wp14:editId="7D645BFA">
+                <wp:simplePos x="0" y="0"/>
+                <wp:positionH relativeFrom="column">
+                  <wp:posOffset>4926397</wp:posOffset>
+                </wp:positionH>
+                <wp:positionV relativeFrom="paragraph">
+                  <wp:posOffset>80874</wp:posOffset>
+                </wp:positionV>
+                <wp:extent cx="0" cy="129091"/>
                 <wp:effectExtent l="12700" t="0" r="25400" b="36195"/>
                 <wp:wrapNone/>
-                <wp:docPr id="1641206163" name="Straight Connector 16"/>
+                <wp:docPr id="1347679129" name="Straight Connector 8"/>
                 <wp:cNvGraphicFramePr/>
                 <a:graphic xmlns:a="http://schemas.openxmlformats.org/drawingml/2006/main">
                   <a:graphicData uri="http://schemas.microsoft.com/office/word/2010/wordprocessingShape">
@@ -3591,14 +4328,14 @@
                       <wps:spPr>
                         <a:xfrm>
                           <a:off x="0" y="0"/>
-                          <a:ext cx="0" cy="128905"/>
+                          <a:ext cx="0" cy="129091"/>
                         </a:xfrm>
                         <a:prstGeom prst="line">
                           <a:avLst/>
                         </a:prstGeom>
                         <a:ln w="38100">
                           <a:solidFill>
-                            <a:srgbClr val="0070C0"/>
+                            <a:srgbClr val="FFC000"/>
                           </a:solidFill>
                         </a:ln>
                       </wps:spPr>
@@ -3625,7 +4362,7 @@
           </mc:Choice>
           <mc:Fallback>
             <w:pict>
-              <v:line w14:anchorId="19DE381A" id="Straight Connector 16" o:spid="_x0000_s1026" style="position:absolute;z-index:251675648;visibility:visible;mso-wrap-style:square;mso-wrap-distance-left:9pt;mso-wrap-distance-top:0;mso-wrap-distance-right:9pt;mso-wrap-distance-bottom:0;mso-position-horizontal:absolute;mso-position-horizontal-relative:text;mso-position-vertical:absolute;mso-position-vertical-relative:text" from="53.1pt,6.95pt" to="53.1pt,17.1pt" o:gfxdata="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" strokecolor="#0070c0" strokeweight="3pt">
+              <v:line w14:anchorId="5A0B0E91" id="Straight Connector 8" o:spid="_x0000_s1026" style="position:absolute;z-index:251667456;visibility:visible;mso-wrap-style:square;mso-wrap-distance-left:9pt;mso-wrap-distance-top:0;mso-wrap-distance-right:9pt;mso-wrap-distance-bottom:0;mso-position-horizontal:absolute;mso-position-horizontal-relative:text;mso-position-vertical:absolute;mso-position-vertical-relative:text" from="387.9pt,6.35pt" to="387.9pt,16.5pt" o:gfxdata="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" strokecolor="#ffc000" strokeweight="3pt">
                 <v:stroke joinstyle="miter"/>
               </v:line>
             </w:pict>
@@ -3639,34 +4376,34 @@
         <mc:AlternateContent>
           <mc:Choice Requires="wps">
             <w:drawing>
-              <wp:anchor distT="0" distB="0" distL="114300" distR="114300" simplePos="0" relativeHeight="251674624" behindDoc="0" locked="0" layoutInCell="1" allowOverlap="1" wp14:anchorId="5365C514" wp14:editId="5109C929">
+              <wp:anchor distT="0" distB="0" distL="114300" distR="114300" simplePos="0" relativeHeight="251675648" behindDoc="0" locked="0" layoutInCell="1" allowOverlap="1" wp14:anchorId="79CD25FA" wp14:editId="5DE03529">
                 <wp:simplePos x="0" y="0"/>
                 <wp:positionH relativeFrom="column">
-                  <wp:posOffset>663538</wp:posOffset>
+                  <wp:posOffset>960323</wp:posOffset>
                 </wp:positionH>
                 <wp:positionV relativeFrom="paragraph">
-                  <wp:posOffset>88228</wp:posOffset>
+                  <wp:posOffset>97155</wp:posOffset>
                 </wp:positionV>
-                <wp:extent cx="1730038" cy="0"/>
-                <wp:effectExtent l="12700" t="12700" r="10160" b="25400"/>
+                <wp:extent cx="0" cy="128905"/>
+                <wp:effectExtent l="12700" t="0" r="25400" b="36195"/>
                 <wp:wrapNone/>
-                <wp:docPr id="1784810867" name="Straight Connector 15"/>
+                <wp:docPr id="1641206163" name="Straight Connector 16"/>
                 <wp:cNvGraphicFramePr/>
                 <a:graphic xmlns:a="http://schemas.openxmlformats.org/drawingml/2006/main">
                   <a:graphicData uri="http://schemas.microsoft.com/office/word/2010/wordprocessingShape">
                     <wps:wsp>
                       <wps:cNvCnPr/>
                       <wps:spPr>
-                        <a:xfrm flipH="1">
+                        <a:xfrm>
                           <a:off x="0" y="0"/>
-                          <a:ext cx="1730038" cy="0"/>
+                          <a:ext cx="0" cy="128905"/>
                         </a:xfrm>
                         <a:prstGeom prst="line">
                           <a:avLst/>
                         </a:prstGeom>
                         <a:ln w="38100">
                           <a:solidFill>
-                            <a:srgbClr val="0070C0"/>
+                            <a:srgbClr val="FFC000"/>
                           </a:solidFill>
                         </a:ln>
                       </wps:spPr>
@@ -3693,143 +4430,7 @@
           </mc:Choice>
           <mc:Fallback>
             <w:pict>
-              <v:line w14:anchorId="38060E6C" id="Straight Connector 15" o:spid="_x0000_s1026" style="position:absolute;flip:x;z-index:251674624;visibility:visible;mso-wrap-style:square;mso-wrap-distance-left:9pt;mso-wrap-distance-top:0;mso-wrap-distance-right:9pt;mso-wrap-distance-bottom:0;mso-position-horizontal:absolute;mso-position-horizontal-relative:text;mso-position-vertical:absolute;mso-position-vertical-relative:text" from="52.25pt,6.95pt" to="188.45pt,6.95pt" o:gfxdata="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" strokecolor="#0070c0" strokeweight="3pt">
-                <v:stroke joinstyle="miter"/>
-              </v:line>
-            </w:pict>
-          </mc:Fallback>
-        </mc:AlternateContent>
-      </w:r>
-      <w:r>
-        <w:rPr>
-          <w:noProof/>
-        </w:rPr>
-        <mc:AlternateContent>
-          <mc:Choice Requires="wps">
-            <w:drawing>
-              <wp:anchor distT="0" distB="0" distL="114300" distR="114300" simplePos="0" relativeHeight="251667456" behindDoc="0" locked="0" layoutInCell="1" allowOverlap="1" wp14:anchorId="7A6AF473" wp14:editId="4300F3D3">
-                <wp:simplePos x="0" y="0"/>
-                <wp:positionH relativeFrom="column">
-                  <wp:posOffset>4770755</wp:posOffset>
-                </wp:positionH>
-                <wp:positionV relativeFrom="paragraph">
-                  <wp:posOffset>88228</wp:posOffset>
-                </wp:positionV>
-                <wp:extent cx="0" cy="129091"/>
-                <wp:effectExtent l="12700" t="0" r="25400" b="36195"/>
-                <wp:wrapNone/>
-                <wp:docPr id="1347679129" name="Straight Connector 8"/>
-                <wp:cNvGraphicFramePr/>
-                <a:graphic xmlns:a="http://schemas.openxmlformats.org/drawingml/2006/main">
-                  <a:graphicData uri="http://schemas.microsoft.com/office/word/2010/wordprocessingShape">
-                    <wps:wsp>
-                      <wps:cNvCnPr/>
-                      <wps:spPr>
-                        <a:xfrm>
-                          <a:off x="0" y="0"/>
-                          <a:ext cx="0" cy="129091"/>
-                        </a:xfrm>
-                        <a:prstGeom prst="line">
-                          <a:avLst/>
-                        </a:prstGeom>
-                        <a:ln w="38100">
-                          <a:solidFill>
-                            <a:srgbClr val="0070C0"/>
-                          </a:solidFill>
-                        </a:ln>
-                      </wps:spPr>
-                      <wps:style>
-                        <a:lnRef idx="1">
-                          <a:schemeClr val="accent1"/>
-                        </a:lnRef>
-                        <a:fillRef idx="0">
-                          <a:schemeClr val="accent1"/>
-                        </a:fillRef>
-                        <a:effectRef idx="0">
-                          <a:schemeClr val="accent1"/>
-                        </a:effectRef>
-                        <a:fontRef idx="minor">
-                          <a:schemeClr val="tx1"/>
-                        </a:fontRef>
-                      </wps:style>
-                      <wps:bodyPr/>
-                    </wps:wsp>
-                  </a:graphicData>
-                </a:graphic>
-              </wp:anchor>
-            </w:drawing>
-          </mc:Choice>
-          <mc:Fallback>
-            <w:pict>
-              <v:line w14:anchorId="757BA083" id="Straight Connector 8" o:spid="_x0000_s1026" style="position:absolute;z-index:251667456;visibility:visible;mso-wrap-style:square;mso-wrap-distance-left:9pt;mso-wrap-distance-top:0;mso-wrap-distance-right:9pt;mso-wrap-distance-bottom:0;mso-position-horizontal:absolute;mso-position-horizontal-relative:text;mso-position-vertical:absolute;mso-position-vertical-relative:text" from="375.65pt,6.95pt" to="375.65pt,17.1pt" o:gfxdata="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" strokecolor="#0070c0" strokeweight="3pt">
-                <v:stroke joinstyle="miter"/>
-              </v:line>
-            </w:pict>
-          </mc:Fallback>
-        </mc:AlternateContent>
-      </w:r>
-      <w:r>
-        <w:rPr>
-          <w:noProof/>
-        </w:rPr>
-        <mc:AlternateContent>
-          <mc:Choice Requires="wps">
-            <w:drawing>
-              <wp:anchor distT="0" distB="0" distL="114300" distR="114300" simplePos="0" relativeHeight="251666432" behindDoc="0" locked="0" layoutInCell="1" allowOverlap="1" wp14:anchorId="05251AF4" wp14:editId="36648409">
-                <wp:simplePos x="0" y="0"/>
-                <wp:positionH relativeFrom="column">
-                  <wp:posOffset>3566160</wp:posOffset>
-                </wp:positionH>
-                <wp:positionV relativeFrom="paragraph">
-                  <wp:posOffset>87779</wp:posOffset>
-                </wp:positionV>
-                <wp:extent cx="1204856" cy="0"/>
-                <wp:effectExtent l="0" t="12700" r="27305" b="25400"/>
-                <wp:wrapNone/>
-                <wp:docPr id="645052686" name="Straight Connector 7"/>
-                <wp:cNvGraphicFramePr/>
-                <a:graphic xmlns:a="http://schemas.openxmlformats.org/drawingml/2006/main">
-                  <a:graphicData uri="http://schemas.microsoft.com/office/word/2010/wordprocessingShape">
-                    <wps:wsp>
-                      <wps:cNvCnPr/>
-                      <wps:spPr>
-                        <a:xfrm>
-                          <a:off x="0" y="0"/>
-                          <a:ext cx="1204856" cy="0"/>
-                        </a:xfrm>
-                        <a:prstGeom prst="line">
-                          <a:avLst/>
-                        </a:prstGeom>
-                        <a:ln w="38100">
-                          <a:solidFill>
-                            <a:srgbClr val="0070C0"/>
-                          </a:solidFill>
-                        </a:ln>
-                      </wps:spPr>
-                      <wps:style>
-                        <a:lnRef idx="1">
-                          <a:schemeClr val="accent1"/>
-                        </a:lnRef>
-                        <a:fillRef idx="0">
-                          <a:schemeClr val="accent1"/>
-                        </a:fillRef>
-                        <a:effectRef idx="0">
-                          <a:schemeClr val="accent1"/>
-                        </a:effectRef>
-                        <a:fontRef idx="minor">
-                          <a:schemeClr val="tx1"/>
-                        </a:fontRef>
-                      </wps:style>
-                      <wps:bodyPr/>
-                    </wps:wsp>
-                  </a:graphicData>
-                </a:graphic>
-              </wp:anchor>
-            </w:drawing>
-          </mc:Choice>
-          <mc:Fallback>
-            <w:pict>
-              <v:line w14:anchorId="176DEDE4" id="Straight Connector 7" o:spid="_x0000_s1026" style="position:absolute;z-index:251666432;visibility:visible;mso-wrap-style:square;mso-wrap-distance-left:9pt;mso-wrap-distance-top:0;mso-wrap-distance-right:9pt;mso-wrap-distance-bottom:0;mso-position-horizontal:absolute;mso-position-horizontal-relative:text;mso-position-vertical:absolute;mso-position-vertical-relative:text" from="280.8pt,6.9pt" to="375.65pt,6.9pt" o:gfxdata="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" strokecolor="#0070c0" strokeweight="3pt">
+              <v:line w14:anchorId="4026FEE0" id="Straight Connector 16" o:spid="_x0000_s1026" style="position:absolute;z-index:251675648;visibility:visible;mso-wrap-style:square;mso-wrap-distance-left:9pt;mso-wrap-distance-top:0;mso-wrap-distance-right:9pt;mso-wrap-distance-bottom:0;mso-position-horizontal:absolute;mso-position-horizontal-relative:text;mso-position-vertical:absolute;mso-position-vertical-relative:text" from="75.6pt,7.65pt" to="75.6pt,17.8pt" o:gfxdata="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" strokecolor="#ffc000" strokeweight="3pt">
                 <v:stroke joinstyle="miter"/>
               </v:line>
             </w:pict>
@@ -3844,26 +4445,25 @@
         <w:tblLook w:val="04A0" w:firstRow="1" w:lastRow="0" w:firstColumn="1" w:lastColumn="0" w:noHBand="0" w:noVBand="1"/>
       </w:tblPr>
       <w:tblGrid>
-        <w:gridCol w:w="720"/>
-        <w:gridCol w:w="720"/>
-        <w:gridCol w:w="720"/>
-        <w:gridCol w:w="719"/>
-        <w:gridCol w:w="719"/>
-        <w:gridCol w:w="719"/>
-        <w:gridCol w:w="719"/>
-        <w:gridCol w:w="719"/>
-        <w:gridCol w:w="719"/>
-        <w:gridCol w:w="719"/>
-        <w:gridCol w:w="719"/>
-        <w:gridCol w:w="719"/>
-        <w:gridCol w:w="719"/>
+        <w:gridCol w:w="1038"/>
+        <w:gridCol w:w="1039"/>
+        <w:gridCol w:w="1039"/>
+        <w:gridCol w:w="1039"/>
+        <w:gridCol w:w="1039"/>
+        <w:gridCol w:w="1039"/>
+        <w:gridCol w:w="1039"/>
+        <w:gridCol w:w="1039"/>
+        <w:gridCol w:w="1039"/>
       </w:tblGrid>
       <w:tr>
         <w:tc>
           <w:tcPr>
-            <w:tcW w:w="720" w:type="dxa"/>
-          </w:tcPr>
-          <w:p>
+            <w:tcW w:w="1038" w:type="dxa"/>
+          </w:tcPr>
+          <w:p>
+            <w:pPr>
+              <w:jc w:val="center"/>
+            </w:pPr>
             <w:r>
               <w:t>2</w:t>
             </w:r>
@@ -3871,9 +4471,13 @@
         </w:tc>
         <w:tc>
           <w:tcPr>
-            <w:tcW w:w="720" w:type="dxa"/>
-          </w:tcPr>
-          <w:p>
+            <w:tcW w:w="1039" w:type="dxa"/>
+            <w:shd w:val="clear" w:color="auto" w:fill="FFC000"/>
+          </w:tcPr>
+          <w:p>
+            <w:pPr>
+              <w:jc w:val="center"/>
+            </w:pPr>
             <w:r>
               <w:t>4</w:t>
             </w:r>
@@ -3881,9 +4485,13 @@
         </w:tc>
         <w:tc>
           <w:tcPr>
-            <w:tcW w:w="720" w:type="dxa"/>
-          </w:tcPr>
-          <w:p>
+            <w:tcW w:w="1039" w:type="dxa"/>
+            <w:shd w:val="clear" w:color="auto" w:fill="92D050"/>
+          </w:tcPr>
+          <w:p>
+            <w:pPr>
+              <w:jc w:val="center"/>
+            </w:pPr>
             <w:r>
               <w:t>6</w:t>
             </w:r>
@@ -3891,9 +4499,13 @@
         </w:tc>
         <w:tc>
           <w:tcPr>
-            <w:tcW w:w="719" w:type="dxa"/>
-          </w:tcPr>
-          <w:p>
+            <w:tcW w:w="1039" w:type="dxa"/>
+            <w:shd w:val="clear" w:color="auto" w:fill="CF31C0"/>
+          </w:tcPr>
+          <w:p>
+            <w:pPr>
+              <w:jc w:val="center"/>
+            </w:pPr>
             <w:r>
               <w:t>8</w:t>
             </w:r>
@@ -3901,234 +4513,12 @@
         </w:tc>
         <w:tc>
           <w:tcPr>
-            <w:tcW w:w="719" w:type="dxa"/>
-          </w:tcPr>
-          <w:p>
-            <w:r>
-              <w:t>10</w:t>
-            </w:r>
-          </w:p>
-        </w:tc>
-        <w:tc>
-          <w:tcPr>
-            <w:tcW w:w="719" w:type="dxa"/>
-          </w:tcPr>
-          <w:p>
-            <w:r>
-              <w:t>12</w:t>
-            </w:r>
-          </w:p>
-        </w:tc>
-        <w:tc>
-          <w:tcPr>
-            <w:tcW w:w="719" w:type="dxa"/>
-          </w:tcPr>
-          <w:p>
-            <w:r>
-              <w:t>14</w:t>
-            </w:r>
-          </w:p>
-        </w:tc>
-        <w:tc>
-          <w:tcPr>
-            <w:tcW w:w="719" w:type="dxa"/>
-          </w:tcPr>
-          <w:p>
-            <w:r>
-              <w:t>16</w:t>
-            </w:r>
-          </w:p>
-        </w:tc>
-        <w:tc>
-          <w:tcPr>
-            <w:tcW w:w="719" w:type="dxa"/>
-          </w:tcPr>
-          <w:p>
-            <w:r>
-              <w:t>18</w:t>
-            </w:r>
-          </w:p>
-        </w:tc>
-        <w:tc>
-          <w:tcPr>
-            <w:tcW w:w="719" w:type="dxa"/>
-          </w:tcPr>
-          <w:p>
-            <w:r>
-              <w:t>20</w:t>
-            </w:r>
-          </w:p>
-        </w:tc>
-        <w:tc>
-          <w:tcPr>
-            <w:tcW w:w="719" w:type="dxa"/>
-          </w:tcPr>
-          <w:p>
-            <w:r>
-              <w:t>22</w:t>
-            </w:r>
-          </w:p>
-        </w:tc>
-        <w:tc>
-          <w:tcPr>
-            <w:tcW w:w="719" w:type="dxa"/>
-          </w:tcPr>
-          <w:p>
-            <w:r>
-              <w:t>24</w:t>
-            </w:r>
-          </w:p>
-        </w:tc>
-        <w:tc>
-          <w:tcPr>
-            <w:tcW w:w="719" w:type="dxa"/>
-          </w:tcPr>
-          <w:p>
-            <w:r>
-              <w:t>26</w:t>
-            </w:r>
-          </w:p>
-        </w:tc>
-      </w:tr>
-      <w:tr>
-        <w:tc>
-          <w:tcPr>
-            <w:tcW w:w="720" w:type="dxa"/>
-          </w:tcPr>
-          <w:p>
-            <w:r>
-              <w:t>1</w:t>
-            </w:r>
-          </w:p>
-        </w:tc>
-        <w:tc>
-          <w:tcPr>
-            <w:tcW w:w="720" w:type="dxa"/>
-          </w:tcPr>
-          <w:p>
-            <w:r>
-              <w:t>3</w:t>
-            </w:r>
-          </w:p>
-        </w:tc>
-        <w:tc>
-          <w:tcPr>
-            <w:tcW w:w="720" w:type="dxa"/>
-          </w:tcPr>
-          <w:p>
-            <w:r>
-              <w:t>5</w:t>
-            </w:r>
-          </w:p>
-        </w:tc>
-        <w:tc>
-          <w:tcPr>
-            <w:tcW w:w="719" w:type="dxa"/>
-          </w:tcPr>
-          <w:p>
-            <w:r>
-              <w:t>7</w:t>
-            </w:r>
-          </w:p>
-        </w:tc>
-        <w:tc>
-          <w:tcPr>
-            <w:tcW w:w="719" w:type="dxa"/>
-          </w:tcPr>
-          <w:p>
-            <w:r>
-              <w:t>9</w:t>
-            </w:r>
-          </w:p>
-        </w:tc>
-        <w:tc>
-          <w:tcPr>
-            <w:tcW w:w="719" w:type="dxa"/>
-          </w:tcPr>
-          <w:p>
-            <w:r>
-              <w:t>11</w:t>
-            </w:r>
-          </w:p>
-        </w:tc>
-        <w:tc>
-          <w:tcPr>
-            <w:tcW w:w="719" w:type="dxa"/>
-          </w:tcPr>
-          <w:p>
-            <w:r>
-              <w:t>13</w:t>
-            </w:r>
-          </w:p>
-        </w:tc>
-        <w:tc>
-          <w:tcPr>
-            <w:tcW w:w="719" w:type="dxa"/>
-          </w:tcPr>
-          <w:p>
-            <w:r>
-              <w:t>15</w:t>
-            </w:r>
-          </w:p>
-        </w:tc>
-        <w:tc>
-          <w:tcPr>
-            <w:tcW w:w="719" w:type="dxa"/>
-          </w:tcPr>
-          <w:p>
-            <w:r>
-              <w:t>17</w:t>
-            </w:r>
-          </w:p>
-        </w:tc>
-        <w:tc>
-          <w:tcPr>
-            <w:tcW w:w="719" w:type="dxa"/>
-          </w:tcPr>
-          <w:p>
-            <w:r>
-              <w:t>19</w:t>
-            </w:r>
-          </w:p>
-        </w:tc>
-        <w:tc>
-          <w:tcPr>
-            <w:tcW w:w="719" w:type="dxa"/>
-          </w:tcPr>
-          <w:p>
-            <w:r>
-              <w:t>21</w:t>
-            </w:r>
-          </w:p>
-        </w:tc>
-        <w:tc>
-          <w:tcPr>
-            <w:tcW w:w="719" w:type="dxa"/>
-          </w:tcPr>
-          <w:p>
-            <w:r>
-              <w:t>23</w:t>
-            </w:r>
-          </w:p>
-        </w:tc>
-        <w:tc>
-          <w:tcPr>
-            <w:tcW w:w="719" w:type="dxa"/>
-          </w:tcPr>
-          <w:p>
-            <w:r>
-              <w:t>25</w:t>
-            </w:r>
-          </w:p>
-        </w:tc>
-      </w:tr>
-      <w:tr>
-        <w:tc>
-          <w:tcPr>
-            <w:tcW w:w="9350" w:type="dxa"/>
-            <w:gridSpan w:val="13"/>
-          </w:tcPr>
-          <w:p>
+            <w:tcW w:w="1039" w:type="dxa"/>
+          </w:tcPr>
+          <w:p>
+            <w:pPr>
+              <w:jc w:val="center"/>
+            </w:pPr>
             <w:r>
               <w:rPr>
                 <w:noProof/>
@@ -4136,13 +4526,275 @@
               <mc:AlternateContent>
                 <mc:Choice Requires="wps">
                   <w:drawing>
-                    <wp:anchor distT="0" distB="0" distL="114300" distR="114300" simplePos="0" relativeHeight="251716608" behindDoc="0" locked="0" layoutInCell="1" allowOverlap="1" wp14:anchorId="52EBB542" wp14:editId="063F6BCC">
+                    <wp:anchor distT="0" distB="0" distL="114300" distR="114300" simplePos="0" relativeHeight="251721728" behindDoc="0" locked="0" layoutInCell="1" allowOverlap="1" wp14:anchorId="422AAADB" wp14:editId="5E5EF730">
                       <wp:simplePos x="0" y="0"/>
                       <wp:positionH relativeFrom="column">
-                        <wp:posOffset>708335</wp:posOffset>
+                        <wp:posOffset>412182</wp:posOffset>
                       </wp:positionH>
                       <wp:positionV relativeFrom="paragraph">
-                        <wp:posOffset>-115526</wp:posOffset>
+                        <wp:posOffset>-5845135</wp:posOffset>
+                      </wp:positionV>
+                      <wp:extent cx="0" cy="6122278"/>
+                      <wp:effectExtent l="12700" t="12700" r="25400" b="12065"/>
+                      <wp:wrapNone/>
+                      <wp:docPr id="971146108" name="Straight Connector 3"/>
+                      <wp:cNvGraphicFramePr/>
+                      <a:graphic xmlns:a="http://schemas.openxmlformats.org/drawingml/2006/main">
+                        <a:graphicData uri="http://schemas.microsoft.com/office/word/2010/wordprocessingShape">
+                          <wps:wsp>
+                            <wps:cNvCnPr/>
+                            <wps:spPr>
+                              <a:xfrm flipV="1">
+                                <a:off x="0" y="0"/>
+                                <a:ext cx="0" cy="6122278"/>
+                              </a:xfrm>
+                              <a:prstGeom prst="line">
+                                <a:avLst/>
+                              </a:prstGeom>
+                              <a:ln w="38100">
+                                <a:solidFill>
+                                  <a:srgbClr val="CF31C0"/>
+                                </a:solidFill>
+                              </a:ln>
+                            </wps:spPr>
+                            <wps:style>
+                              <a:lnRef idx="1">
+                                <a:schemeClr val="accent1"/>
+                              </a:lnRef>
+                              <a:fillRef idx="0">
+                                <a:schemeClr val="accent1"/>
+                              </a:fillRef>
+                              <a:effectRef idx="0">
+                                <a:schemeClr val="accent1"/>
+                              </a:effectRef>
+                              <a:fontRef idx="minor">
+                                <a:schemeClr val="tx1"/>
+                              </a:fontRef>
+                            </wps:style>
+                            <wps:bodyPr/>
+                          </wps:wsp>
+                        </a:graphicData>
+                      </a:graphic>
+                    </wp:anchor>
+                  </w:drawing>
+                </mc:Choice>
+                <mc:Fallback>
+                  <w:pict>
+                    <v:line w14:anchorId="12478E3F" id="Straight Connector 3" o:spid="_x0000_s1026" style="position:absolute;flip:y;z-index:251721728;visibility:visible;mso-wrap-style:square;mso-wrap-distance-left:9pt;mso-wrap-distance-top:0;mso-wrap-distance-right:9pt;mso-wrap-distance-bottom:0;mso-position-horizontal:absolute;mso-position-horizontal-relative:text;mso-position-vertical:absolute;mso-position-vertical-relative:text" from="32.45pt,-460.25pt" to="32.45pt,21.8pt" o:gfxdata="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" strokecolor="#cf31c0" strokeweight="3pt">
+                      <v:stroke joinstyle="miter"/>
+                    </v:line>
+                  </w:pict>
+                </mc:Fallback>
+              </mc:AlternateContent>
+            </w:r>
+            <w:r>
+              <w:t>10</w:t>
+            </w:r>
+          </w:p>
+        </w:tc>
+        <w:tc>
+          <w:tcPr>
+            <w:tcW w:w="1039" w:type="dxa"/>
+          </w:tcPr>
+          <w:p>
+            <w:pPr>
+              <w:jc w:val="center"/>
+            </w:pPr>
+            <w:r>
+              <w:t>12</w:t>
+            </w:r>
+          </w:p>
+        </w:tc>
+        <w:tc>
+          <w:tcPr>
+            <w:tcW w:w="1039" w:type="dxa"/>
+          </w:tcPr>
+          <w:p>
+            <w:pPr>
+              <w:jc w:val="center"/>
+            </w:pPr>
+            <w:r>
+              <w:t>14</w:t>
+            </w:r>
+          </w:p>
+        </w:tc>
+        <w:tc>
+          <w:tcPr>
+            <w:tcW w:w="1039" w:type="dxa"/>
+            <w:shd w:val="clear" w:color="auto" w:fill="FFC000"/>
+          </w:tcPr>
+          <w:p>
+            <w:pPr>
+              <w:jc w:val="center"/>
+            </w:pPr>
+            <w:r>
+              <w:t>16</w:t>
+            </w:r>
+          </w:p>
+        </w:tc>
+        <w:tc>
+          <w:tcPr>
+            <w:tcW w:w="1039" w:type="dxa"/>
+            <w:shd w:val="clear" w:color="auto" w:fill="92D050"/>
+          </w:tcPr>
+          <w:p>
+            <w:pPr>
+              <w:jc w:val="center"/>
+            </w:pPr>
+            <w:r>
+              <w:t>18</w:t>
+            </w:r>
+          </w:p>
+        </w:tc>
+      </w:tr>
+      <w:tr>
+        <w:tc>
+          <w:tcPr>
+            <w:tcW w:w="1038" w:type="dxa"/>
+          </w:tcPr>
+          <w:p>
+            <w:pPr>
+              <w:jc w:val="center"/>
+            </w:pPr>
+            <w:r>
+              <w:t>1</w:t>
+            </w:r>
+          </w:p>
+        </w:tc>
+        <w:tc>
+          <w:tcPr>
+            <w:tcW w:w="1039" w:type="dxa"/>
+            <w:shd w:val="clear" w:color="auto" w:fill="7030A0"/>
+          </w:tcPr>
+          <w:p>
+            <w:pPr>
+              <w:jc w:val="center"/>
+            </w:pPr>
+            <w:r>
+              <w:t>3</w:t>
+            </w:r>
+          </w:p>
+        </w:tc>
+        <w:tc>
+          <w:tcPr>
+            <w:tcW w:w="1039" w:type="dxa"/>
+            <w:shd w:val="clear" w:color="auto" w:fill="7030A0"/>
+          </w:tcPr>
+          <w:p>
+            <w:pPr>
+              <w:jc w:val="center"/>
+            </w:pPr>
+            <w:r>
+              <w:t>5</w:t>
+            </w:r>
+          </w:p>
+        </w:tc>
+        <w:tc>
+          <w:tcPr>
+            <w:tcW w:w="1039" w:type="dxa"/>
+            <w:shd w:val="clear" w:color="auto" w:fill="0070C0"/>
+          </w:tcPr>
+          <w:p>
+            <w:pPr>
+              <w:jc w:val="center"/>
+            </w:pPr>
+            <w:r>
+              <w:t>7</w:t>
+            </w:r>
+          </w:p>
+        </w:tc>
+        <w:tc>
+          <w:tcPr>
+            <w:tcW w:w="1039" w:type="dxa"/>
+            <w:shd w:val="clear" w:color="auto" w:fill="CF31C0"/>
+          </w:tcPr>
+          <w:p>
+            <w:pPr>
+              <w:jc w:val="center"/>
+            </w:pPr>
+            <w:r>
+              <w:t>9</w:t>
+            </w:r>
+          </w:p>
+        </w:tc>
+        <w:tc>
+          <w:tcPr>
+            <w:tcW w:w="1039" w:type="dxa"/>
+            <w:shd w:val="clear" w:color="auto" w:fill="0070C0"/>
+          </w:tcPr>
+          <w:p>
+            <w:pPr>
+              <w:jc w:val="center"/>
+            </w:pPr>
+            <w:r>
+              <w:t>11</w:t>
+            </w:r>
+          </w:p>
+        </w:tc>
+        <w:tc>
+          <w:tcPr>
+            <w:tcW w:w="1039" w:type="dxa"/>
+          </w:tcPr>
+          <w:p>
+            <w:pPr>
+              <w:jc w:val="center"/>
+            </w:pPr>
+            <w:r>
+              <w:t>13</w:t>
+            </w:r>
+          </w:p>
+        </w:tc>
+        <w:tc>
+          <w:tcPr>
+            <w:tcW w:w="1039" w:type="dxa"/>
+          </w:tcPr>
+          <w:p>
+            <w:pPr>
+              <w:jc w:val="center"/>
+            </w:pPr>
+            <w:r>
+              <w:t>15</w:t>
+            </w:r>
+          </w:p>
+        </w:tc>
+        <w:tc>
+          <w:tcPr>
+            <w:tcW w:w="1039" w:type="dxa"/>
+          </w:tcPr>
+          <w:p>
+            <w:pPr>
+              <w:jc w:val="center"/>
+            </w:pPr>
+            <w:r>
+              <w:t>17</w:t>
+            </w:r>
+          </w:p>
+        </w:tc>
+      </w:tr>
+      <w:tr>
+        <w:tc>
+          <w:tcPr>
+            <w:tcW w:w="9350" w:type="dxa"/>
+            <w:gridSpan w:val="9"/>
+          </w:tcPr>
+          <w:p>
+            <w:pPr>
+              <w:jc w:val="center"/>
+            </w:pPr>
+            <w:r>
+              <w:rPr>
+                <w:noProof/>
+              </w:rPr>
+              <mc:AlternateContent>
+                <mc:Choice Requires="wps">
+                  <w:drawing>
+                    <wp:anchor distT="0" distB="0" distL="114300" distR="114300" simplePos="0" relativeHeight="251716608" behindDoc="0" locked="0" layoutInCell="1" allowOverlap="1" wp14:anchorId="52EBB542" wp14:editId="01604C57">
+                      <wp:simplePos x="0" y="0"/>
+                      <wp:positionH relativeFrom="column">
+                        <wp:posOffset>1148715</wp:posOffset>
+                      </wp:positionH>
+                      <wp:positionV relativeFrom="paragraph">
+                        <wp:posOffset>-95979</wp:posOffset>
                       </wp:positionV>
                       <wp:extent cx="237611" cy="470307"/>
                       <wp:effectExtent l="10795" t="1905" r="27305" b="27305"/>
@@ -4198,7 +4850,7 @@
                 </mc:Choice>
                 <mc:Fallback>
                   <w:pict>
-                    <v:shapetype w14:anchorId="387F9B80" id="_x0000_t86" coordsize="21600,21600" o:spt="86" adj="1800" path="m,qx21600@0l21600@1qy,21600e" filled="f">
+                    <v:shapetype w14:anchorId="1CFE8480" id="_x0000_t86" coordsize="21600,21600" o:spt="86" adj="1800" path="m,qx21600@0l21600@1qy,21600e" filled="f">
                       <v:formulas>
                         <v:f eqn="val #0"/>
                         <v:f eqn="sum 21600 0 #0"/>
@@ -4210,7 +4862,7 @@
                         <v:h position="bottomRight,#0" yrange="0,10800"/>
                       </v:handles>
                     </v:shapetype>
-                    <v:shape id="Right Bracket 22" o:spid="_x0000_s1026" type="#_x0000_t86" style="position:absolute;margin-left:55.75pt;margin-top:-9.1pt;width:18.7pt;height:37.05pt;rotation:90;z-index:251716608;visibility:visible;mso-wrap-style:square;mso-height-percent:0;mso-wrap-distance-left:9pt;mso-wrap-distance-top:0;mso-wrap-distance-right:9pt;mso-wrap-distance-bottom:0;mso-position-horizontal:absolute;mso-position-horizontal-relative:text;mso-position-vertical:absolute;mso-position-vertical-relative:text;mso-height-percent:0;mso-height-relative:margin;v-text-anchor:middle" o:gfxdata="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" adj="909" strokecolor="#7030a0" strokeweight="3pt">
+                    <v:shape id="Right Bracket 22" o:spid="_x0000_s1026" type="#_x0000_t86" style="position:absolute;margin-left:90.45pt;margin-top:-7.55pt;width:18.7pt;height:37.05pt;rotation:90;z-index:251716608;visibility:visible;mso-wrap-style:square;mso-height-percent:0;mso-wrap-distance-left:9pt;mso-wrap-distance-top:0;mso-wrap-distance-right:9pt;mso-wrap-distance-bottom:0;mso-position-horizontal:absolute;mso-position-horizontal-relative:text;mso-position-vertical:absolute;mso-position-vertical-relative:text;mso-height-percent:0;mso-height-relative:margin;v-text-anchor:middle" o:gfxdata="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" adj="909" strokecolor="#7030a0" strokeweight="3pt">
                       <v:stroke joinstyle="miter"/>
                     </v:shape>
                   </w:pict>
@@ -4218,10 +4870,13 @@
               </mc:AlternateContent>
             </w:r>
             <w:r>
-              <w:t xml:space="preserve">                                     </w:t>
-            </w:r>
-            <w:r>
-              <w:t>501646-2600</w:t>
+              <w:t>501646-</w:t>
+            </w:r>
+            <w:r>
+              <w:t>18</w:t>
+            </w:r>
+            <w:r>
+              <w:t>00</w:t>
             </w:r>
             <w:r>
               <w:t xml:space="preserve"> </w:t>
@@ -4231,10 +4886,10 @@
                 <w:noProof/>
               </w:rPr>
               <w:drawing>
-                <wp:inline distT="0" distB="0" distL="0" distR="0" wp14:anchorId="2C2D7308" wp14:editId="5ABC8B0C">
-                  <wp:extent cx="1643801" cy="799800"/>
-                  <wp:effectExtent l="0" t="0" r="0" b="635"/>
-                  <wp:docPr id="1198292252" name="Picture 3" descr="A white connector with holes&#10;&#10;Description automatically generated"/>
+                <wp:inline distT="0" distB="0" distL="0" distR="0" wp14:anchorId="2C2D7308" wp14:editId="35972FFB">
+                  <wp:extent cx="1428535" cy="695061"/>
+                  <wp:effectExtent l="0" t="0" r="0" b="3810"/>
+                  <wp:docPr id="1198292252" name="Picture 3"/>
                   <wp:cNvGraphicFramePr>
                     <a:graphicFrameLocks xmlns:a="http://schemas.openxmlformats.org/drawingml/2006/main" noChangeAspect="1"/>
                   </wp:cNvGraphicFramePr>
@@ -4242,10 +4897,10 @@
                     <a:graphicData uri="http://schemas.openxmlformats.org/drawingml/2006/picture">
                       <pic:pic xmlns:pic="http://schemas.openxmlformats.org/drawingml/2006/picture">
                         <pic:nvPicPr>
-                          <pic:cNvPr id="1198292252" name="Picture 3" descr="A white connector with holes&#10;&#10;Description automatically generated"/>
+                          <pic:cNvPr id="1198292252" name="Picture 3"/>
                           <pic:cNvPicPr/>
                         </pic:nvPicPr>
-                        <pic:blipFill rotWithShape="1">
+                        <pic:blipFill>
                           <a:blip r:embed="rId6">
                             <a:extLst>
                               <a:ext uri="{28A0092B-C50C-407E-A947-70E740481C1C}">
@@ -4253,13 +4908,15 @@
                               </a:ext>
                             </a:extLst>
                           </a:blip>
-                          <a:srcRect t="13076"/>
-                          <a:stretch/>
+                          <a:srcRect t="17563" b="17563"/>
+                          <a:stretch>
+                            <a:fillRect/>
+                          </a:stretch>
                         </pic:blipFill>
                         <pic:spPr bwMode="auto">
                           <a:xfrm>
                             <a:off x="0" y="0"/>
-                            <a:ext cx="1662774" cy="809031"/>
+                            <a:ext cx="1437001" cy="699180"/>
                           </a:xfrm>
                           <a:prstGeom prst="rect">
                             <a:avLst/>
@@ -4283,7 +4940,11 @@
         </w:tc>
       </w:tr>
     </w:tbl>
-    <w:p/>
+    <w:p>
+      <w:pPr>
+        <w:spacing w:line="20" w:lineRule="exact"/>
+      </w:pPr>
+    </w:p>
     <w:sectPr>
       <w:pgSz w:w="12240" w:h="15840"/>
       <w:pgMar w:top="720" w:right="720" w:bottom="720" w:left="1440" w:header="720" w:footer="720" w:gutter="0"/>

</xml_diff>